<commit_message>
Updated some of my writing, also added to the final paper. Started formatting it and proofreading.
</commit_message>
<xml_diff>
--- a/Proposal/Proposal_Final.docx
+++ b/Proposal/Proposal_Final.docx
@@ -6,13 +6,6 @@
       <w:pPr>
         <w:pStyle w:val="Paper-Title"/>
         <w:spacing w:after="60"/>
-      </w:pPr>
-      <w:r>
-        <w:t>Project Proposal Title</w:t>
-      </w:r>
-    </w:p>
-    <w:p>
-      <w:pPr>
         <w:sectPr>
           <w:footerReference w:type="even" r:id="rId8"/>
           <w:footerReference w:type="default" r:id="rId9"/>
@@ -21,6 +14,9 @@
           <w:cols w:space="720"/>
         </w:sectPr>
       </w:pPr>
+      <w:r>
+        <w:t>Large-Scale Investigation of Developer-Module Networks and Failure Prediction: Proposal</w:t>
+      </w:r>
     </w:p>
     <w:p>
       <w:pPr>
@@ -260,7 +256,23 @@
         <w:ind w:firstLine="0"/>
       </w:pPr>
       <w:r>
-        <w:t>Project methodology goes here.</w:t>
+        <w:rPr>
+          <w:bCs/>
+        </w:rPr>
+        <w:t xml:space="preserve">To achieve the research questions stated above, this project will evaluate several large scale GitHub repositories and compare a social network of contributors and components to the repository’s GitHub Issues data. This project will largely follow the methodology presented in the paper </w:t>
+      </w:r>
+      <w:r>
+        <w:rPr>
+          <w:bCs/>
+          <w:i/>
+        </w:rPr>
+        <w:t>Can Developer-Module Networks Predict Failures?</w:t>
+      </w:r>
+      <w:r>
+        <w:rPr>
+          <w:bCs/>
+        </w:rPr>
+        <w:t xml:space="preserve"> except with on a dataset which includes a variety of open-source projects. This section describes three major areas that will be investigated and researched through the duration of the project. These are the repository dataset that will be used, the experimental evaluation, and the software tool. This section describes each of these three areas in detail.</w:t>
       </w:r>
     </w:p>
     <w:p>
@@ -273,7 +285,114 @@
     </w:p>
     <w:p>
       <w:r>
-        <w:t>Dataset information goes here.</w:t>
+        <w:t>With memory, storage, and processing power increasing at a dizzying pace and with new data processing frameworks including MapReduce and Spark, researchers in the field of software engineering are able to mine larger repositories of code data. Despite this advantage, developing mining programs using frameworks such as MapReduce tends to be far too low level and time-consuming for the needs of researchers. Since much research in software evolution tends to require the use of large quantities of data, many different solutions have been developed to aid researchers in mining code repository data. One such solution, developed by researchers at Iowa State University, is a domain specific language (DSL) called Boa. By using a well-defined schema, users can write queries that can pull data from different version control systems in a uniform way</w:t>
+      </w:r>
+      <w:r>
+        <w:t xml:space="preserve"> </w:t>
+      </w:r>
+      <w:sdt>
+        <w:sdtPr>
+          <w:id w:val="-510443876"/>
+          <w:citation/>
+        </w:sdtPr>
+        <w:sdtContent>
+          <w:r>
+            <w:fldChar w:fldCharType="begin"/>
+          </w:r>
+          <w:r>
+            <w:instrText xml:space="preserve"> CITATION Dye15 \l 1033 </w:instrText>
+          </w:r>
+          <w:r>
+            <w:fldChar w:fldCharType="separate"/>
+          </w:r>
+          <w:r>
+            <w:rPr>
+              <w:noProof/>
+            </w:rPr>
+            <w:t>[1]</w:t>
+          </w:r>
+          <w:r>
+            <w:fldChar w:fldCharType="end"/>
+          </w:r>
+        </w:sdtContent>
+      </w:sdt>
+      <w:r>
+        <w:t>. Based on their schema, queries can be written that include data pertaining to software projects, repository contributors and code changes.</w:t>
+      </w:r>
+    </w:p>
+    <w:p>
+      <w:r>
+        <w:t>What makes this attractive is that, in addition to the Boa DSL, researchers at Iowa State developed a repository of GitHub data from September, 2013 that contains over 70,000 repositories</w:t>
+      </w:r>
+      <w:r>
+        <w:t xml:space="preserve"> </w:t>
+      </w:r>
+      <w:sdt>
+        <w:sdtPr>
+          <w:id w:val="1504771834"/>
+          <w:citation/>
+        </w:sdtPr>
+        <w:sdtContent>
+          <w:r>
+            <w:fldChar w:fldCharType="begin"/>
+          </w:r>
+          <w:r>
+            <w:instrText xml:space="preserve"> CITATION Lab15 \l 1033 </w:instrText>
+          </w:r>
+          <w:r>
+            <w:fldChar w:fldCharType="separate"/>
+          </w:r>
+          <w:r>
+            <w:rPr>
+              <w:noProof/>
+            </w:rPr>
+            <w:t>[2]</w:t>
+          </w:r>
+          <w:r>
+            <w:fldChar w:fldCharType="end"/>
+          </w:r>
+        </w:sdtContent>
+      </w:sdt>
+      <w:r>
+        <w:t xml:space="preserve">. While this is a large number of repositories, the data is stored on Iowa State's servers and Boa queries targeting the data are run on </w:t>
+      </w:r>
+      <w:r>
+        <w:lastRenderedPageBreak/>
+        <w:t xml:space="preserve">a Hadoop cluster. Despite the drawback of not being local, there are advantages such as being able to offload computational power and being able to submit Boa queries through a rich web interface, Eclipse plugin or Java API. As such, for this project, we propose to use Boa and its associated GitHub repository data. Based on this, this project will use the Boa DSL and the accompanying GitHub data from September 2013 to achieve the stated goals. </w:t>
+      </w:r>
+    </w:p>
+    <w:p>
+      <w:r>
+        <w:t>While Boa has many advantages that make it preferable to other GitHub data dumps, one limitation is Boa’s lack of GitHub Issue data in its GitHub dataset. Since our project relies on this issue data, we will need to overcome this problem. To do this, the project will build a simple program that uses the GitHub API to mine a repository’s Issue data. The GitHub API is service provided by GitHub that allows clients to receive desired GitHub data in the form of JSON</w:t>
+      </w:r>
+      <w:sdt>
+        <w:sdtPr>
+          <w:id w:val="-1905292144"/>
+          <w:citation/>
+        </w:sdtPr>
+        <w:sdtContent>
+          <w:r>
+            <w:fldChar w:fldCharType="begin"/>
+          </w:r>
+          <w:r>
+            <w:instrText xml:space="preserve"> CITATION Gou12 \l 1033 </w:instrText>
+          </w:r>
+          <w:r>
+            <w:fldChar w:fldCharType="separate"/>
+          </w:r>
+          <w:r>
+            <w:rPr>
+              <w:noProof/>
+            </w:rPr>
+            <w:t xml:space="preserve"> [3]</w:t>
+          </w:r>
+          <w:r>
+            <w:fldChar w:fldCharType="end"/>
+          </w:r>
+        </w:sdtContent>
+      </w:sdt>
+      <w:r>
+        <w:t>. The service is easy to access and there are many different open-source software libraries that automate parsing this data. Based on these factors, our project will obtain the Issue data using either raw JSON requests or by using an external open-source library.</w:t>
       </w:r>
     </w:p>
     <w:p>
@@ -299,7 +418,41 @@
     </w:p>
     <w:p>
       <w:r>
-        <w:t>Software tool information goes here.</w:t>
+        <w:t xml:space="preserve">An extra component delivered by this project will be a software tool that will attempt to automate part of the methodology described above. It is expected that this tool will be able to connect directly to Boa’s external servers, pull desired GitHub repository data using customized Boa queries, mine GitHub Issue data for that repository and compute the. This tool is expected to be graphical in nature as </w:t>
+      </w:r>
+    </w:p>
+    <w:p>
+      <w:r>
+        <w:t xml:space="preserve">While the full details of the tool require further research, it is expected that this tool will be developed in Java due to limitations in the Boa API and the number of open-source graph packages including JUNG and Gephi. With much research already conducted into the features of these open-source graphing libraries </w:t>
+      </w:r>
+      <w:sdt>
+        <w:sdtPr>
+          <w:id w:val="-310478860"/>
+          <w:citation/>
+        </w:sdtPr>
+        <w:sdtContent>
+          <w:r>
+            <w:fldChar w:fldCharType="begin"/>
+          </w:r>
+          <w:r>
+            <w:instrText xml:space="preserve">CITATION Har12 \l 1033 </w:instrText>
+          </w:r>
+          <w:r>
+            <w:fldChar w:fldCharType="separate"/>
+          </w:r>
+          <w:r>
+            <w:rPr>
+              <w:noProof/>
+            </w:rPr>
+            <w:t>[4]</w:t>
+          </w:r>
+          <w:r>
+            <w:fldChar w:fldCharType="end"/>
+          </w:r>
+        </w:sdtContent>
+      </w:sdt>
+      <w:r>
+        <w:t xml:space="preserve">, this project will also determine which is best for the software tool.  </w:t>
       </w:r>
     </w:p>
     <w:p>
@@ -312,7 +465,309 @@
     </w:p>
     <w:p>
       <w:r>
-        <w:t>Challenges goes here.</w:t>
+        <w:t xml:space="preserve">As with any project, there are a variety of challenges that will need to be overcome for our project to achieve its stated goals. These challenges can be split into several categories: </w:t>
+      </w:r>
+      <w:r>
+        <w:rPr>
+          <w:i/>
+        </w:rPr>
+        <w:t xml:space="preserve">data challenges </w:t>
+      </w:r>
+      <w:r>
+        <w:t xml:space="preserve">and </w:t>
+      </w:r>
+      <w:r>
+        <w:rPr>
+          <w:i/>
+        </w:rPr>
+        <w:t>methodology challenges.</w:t>
+      </w:r>
+      <w:r>
+        <w:t xml:space="preserve"> </w:t>
+      </w:r>
+    </w:p>
+    <w:p>
+      <w:r>
+        <w:t xml:space="preserve">Data challenges refer to problems encountered when dealing with the data itself. Since we will be dealing with GitHub repositories, there are certain considerations that need to take place when conducting the experiment. Previous research has found several challenges that can arise when mining GitHub for data. Since GitHub hosts professional open-source projects and hobbyist </w:t>
+      </w:r>
+      <w:r>
+        <w:rPr>
+          <w:noProof/>
+        </w:rPr>
+        <w:lastRenderedPageBreak/>
+        <mc:AlternateContent>
+          <mc:Choice Requires="wps">
+            <w:drawing>
+              <wp:anchor distT="0" distB="0" distL="114300" distR="114300" simplePos="0" relativeHeight="251661312" behindDoc="0" locked="0" layoutInCell="1" allowOverlap="1" wp14:anchorId="7024EC07" wp14:editId="79B3EDCE">
+                <wp:simplePos x="0" y="0"/>
+                <wp:positionH relativeFrom="column">
+                  <wp:posOffset>91440</wp:posOffset>
+                </wp:positionH>
+                <wp:positionV relativeFrom="paragraph">
+                  <wp:posOffset>2571115</wp:posOffset>
+                </wp:positionV>
+                <wp:extent cx="2864485" cy="635"/>
+                <wp:effectExtent l="0" t="0" r="0" b="18415"/>
+                <wp:wrapSquare wrapText="bothSides"/>
+                <wp:docPr id="2" name="Text Box 2"/>
+                <wp:cNvGraphicFramePr/>
+                <a:graphic xmlns:a="http://schemas.openxmlformats.org/drawingml/2006/main">
+                  <a:graphicData uri="http://schemas.microsoft.com/office/word/2010/wordprocessingShape">
+                    <wps:wsp>
+                      <wps:cNvSpPr txBox="1"/>
+                      <wps:spPr>
+                        <a:xfrm>
+                          <a:off x="0" y="0"/>
+                          <a:ext cx="2864485" cy="635"/>
+                        </a:xfrm>
+                        <a:prstGeom prst="rect">
+                          <a:avLst/>
+                        </a:prstGeom>
+                        <a:solidFill>
+                          <a:prstClr val="white"/>
+                        </a:solidFill>
+                        <a:ln>
+                          <a:noFill/>
+                        </a:ln>
+                      </wps:spPr>
+                      <wps:txbx>
+                        <w:txbxContent>
+                          <w:p>
+                            <w:pPr>
+                              <w:pStyle w:val="Caption"/>
+                              <w:rPr>
+                                <w:rFonts w:cs="Times New Roman"/>
+                                <w:szCs w:val="20"/>
+                              </w:rPr>
+                            </w:pPr>
+                            <w:bookmarkStart w:id="0" w:name="_Ref444500990"/>
+                            <w:r>
+                              <w:t xml:space="preserve">Figure </w:t>
+                            </w:r>
+                            <w:fldSimple w:instr=" SEQ Figure \* ARABIC ">
+                              <w:r>
+                                <w:rPr>
+                                  <w:noProof/>
+                                </w:rPr>
+                                <w:t>1</w:t>
+                              </w:r>
+                            </w:fldSimple>
+                            <w:bookmarkEnd w:id="0"/>
+                            <w:r>
+                              <w:t>: An illustration of the sources of data required in our project. Schemas will have to be altered to allow for the two databases to be combined.</w:t>
+                            </w:r>
+                          </w:p>
+                        </w:txbxContent>
+                      </wps:txbx>
+                      <wps:bodyPr rot="0" spcFirstLastPara="0" vertOverflow="overflow" horzOverflow="overflow" vert="horz" wrap="square" lIns="0" tIns="0" rIns="0" bIns="0" numCol="1" spcCol="0" rtlCol="0" fromWordArt="0" anchor="t" anchorCtr="0" forceAA="0" compatLnSpc="1">
+                        <a:prstTxWarp prst="textNoShape">
+                          <a:avLst/>
+                        </a:prstTxWarp>
+                        <a:spAutoFit/>
+                      </wps:bodyPr>
+                    </wps:wsp>
+                  </a:graphicData>
+                </a:graphic>
+              </wp:anchor>
+            </w:drawing>
+          </mc:Choice>
+          <mc:Fallback>
+            <w:pict>
+              <v:shapetype w14:anchorId="7024EC07" id="_x0000_t202" coordsize="21600,21600" o:spt="202" path="m,l,21600r21600,l21600,xe">
+                <v:stroke joinstyle="miter"/>
+                <v:path gradientshapeok="t" o:connecttype="rect"/>
+              </v:shapetype>
+              <v:shape id="Text Box 2" o:spid="_x0000_s1026" type="#_x0000_t202" style="position:absolute;left:0;text-align:left;margin-left:7.2pt;margin-top:202.45pt;width:225.55pt;height:.05pt;z-index:251661312;visibility:visible;mso-wrap-style:square;mso-wrap-distance-left:9pt;mso-wrap-distance-top:0;mso-wrap-distance-right:9pt;mso-wrap-distance-bottom:0;mso-position-horizontal:absolute;mso-position-horizontal-relative:text;mso-position-vertical:absolute;mso-position-vertical-relative:text;v-text-anchor:top" o:gfxdata="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" stroked="f">
+                <v:textbox style="mso-fit-shape-to-text:t" inset="0,0,0,0">
+                  <w:txbxContent>
+                    <w:p>
+                      <w:pPr>
+                        <w:pStyle w:val="Caption"/>
+                        <w:rPr>
+                          <w:rFonts w:cs="Times New Roman"/>
+                          <w:szCs w:val="20"/>
+                        </w:rPr>
+                      </w:pPr>
+                      <w:bookmarkStart w:id="1" w:name="_Ref444500990"/>
+                      <w:r>
+                        <w:t xml:space="preserve">Figure </w:t>
+                      </w:r>
+                      <w:fldSimple w:instr=" SEQ Figure \* ARABIC ">
+                        <w:r>
+                          <w:rPr>
+                            <w:noProof/>
+                          </w:rPr>
+                          <w:t>1</w:t>
+                        </w:r>
+                      </w:fldSimple>
+                      <w:bookmarkEnd w:id="1"/>
+                      <w:r>
+                        <w:t>: An illustration of the sources of data required in our project. Schemas will have to be altered to allow for the two databases to be combined.</w:t>
+                      </w:r>
+                    </w:p>
+                  </w:txbxContent>
+                </v:textbox>
+                <w10:wrap type="square"/>
+              </v:shape>
+            </w:pict>
+          </mc:Fallback>
+        </mc:AlternateContent>
+      </w:r>
+      <w:r>
+        <w:rPr>
+          <w:noProof/>
+        </w:rPr>
+        <w:drawing>
+          <wp:anchor distT="0" distB="0" distL="114300" distR="114300" simplePos="0" relativeHeight="251660288" behindDoc="0" locked="0" layoutInCell="1" allowOverlap="1" wp14:anchorId="35777F4B" wp14:editId="604967EA">
+            <wp:simplePos x="0" y="0"/>
+            <wp:positionH relativeFrom="column">
+              <wp:posOffset>91890</wp:posOffset>
+            </wp:positionH>
+            <wp:positionV relativeFrom="paragraph">
+              <wp:posOffset>-635</wp:posOffset>
+            </wp:positionV>
+            <wp:extent cx="2864485" cy="2514600"/>
+            <wp:effectExtent l="0" t="0" r="0" b="0"/>
+            <wp:wrapSquare wrapText="bothSides"/>
+            <wp:docPr id="1" name="Picture 1"/>
+            <wp:cNvGraphicFramePr>
+              <a:graphicFrameLocks xmlns:a="http://schemas.openxmlformats.org/drawingml/2006/main" noChangeAspect="1"/>
+            </wp:cNvGraphicFramePr>
+            <a:graphic xmlns:a="http://schemas.openxmlformats.org/drawingml/2006/main">
+              <a:graphicData uri="http://schemas.openxmlformats.org/drawingml/2006/picture">
+                <pic:pic xmlns:pic="http://schemas.openxmlformats.org/drawingml/2006/picture">
+                  <pic:nvPicPr>
+                    <pic:cNvPr id="1" name="Swizzle.png"/>
+                    <pic:cNvPicPr/>
+                  </pic:nvPicPr>
+                  <pic:blipFill>
+                    <a:blip r:embed="rId10">
+                      <a:extLst>
+                        <a:ext uri="{28A0092B-C50C-407E-A947-70E740481C1C}">
+                          <a14:useLocalDpi xmlns:a14="http://schemas.microsoft.com/office/drawing/2010/main" val="0"/>
+                        </a:ext>
+                      </a:extLst>
+                    </a:blip>
+                    <a:stretch>
+                      <a:fillRect/>
+                    </a:stretch>
+                  </pic:blipFill>
+                  <pic:spPr>
+                    <a:xfrm>
+                      <a:off x="0" y="0"/>
+                      <a:ext cx="2864485" cy="2514600"/>
+                    </a:xfrm>
+                    <a:prstGeom prst="rect">
+                      <a:avLst/>
+                    </a:prstGeom>
+                  </pic:spPr>
+                </pic:pic>
+              </a:graphicData>
+            </a:graphic>
+            <wp14:sizeRelH relativeFrom="page">
+              <wp14:pctWidth>0</wp14:pctWidth>
+            </wp14:sizeRelH>
+            <wp14:sizeRelV relativeFrom="page">
+              <wp14:pctHeight>0</wp14:pctHeight>
+            </wp14:sizeRelV>
+          </wp:anchor>
+        </w:drawing>
+      </w:r>
+      <w:r>
+        <w:t xml:space="preserve">projects alike, most repositories tend to have very little commit activity </w:t>
+      </w:r>
+      <w:sdt>
+        <w:sdtPr>
+          <w:id w:val="1997685280"/>
+          <w:citation/>
+        </w:sdtPr>
+        <w:sdtContent>
+          <w:r>
+            <w:fldChar w:fldCharType="begin"/>
+          </w:r>
+          <w:r>
+            <w:instrText xml:space="preserve"> CITATION Kal14 \l 1033 </w:instrText>
+          </w:r>
+          <w:r>
+            <w:fldChar w:fldCharType="separate"/>
+          </w:r>
+          <w:r>
+            <w:rPr>
+              <w:noProof/>
+            </w:rPr>
+            <w:t>[5]</w:t>
+          </w:r>
+          <w:r>
+            <w:fldChar w:fldCharType="end"/>
+          </w:r>
+        </w:sdtContent>
+      </w:sdt>
+      <w:r>
+        <w:t xml:space="preserve">. Luckily, since our project will focus on larger, more active projects, this should not be a problem. One challenge associated with our project may come from the fact that GitHub is a pull-based development system. For instance, the Rails project has over 8,000 project forks and over 50,000 commits </w:t>
+      </w:r>
+      <w:sdt>
+        <w:sdtPr>
+          <w:id w:val="920374559"/>
+          <w:citation/>
+        </w:sdtPr>
+        <w:sdtContent>
+          <w:r>
+            <w:fldChar w:fldCharType="begin"/>
+          </w:r>
+          <w:r>
+            <w:instrText xml:space="preserve"> CITATION Kal14 \l 1033 </w:instrText>
+          </w:r>
+          <w:r>
+            <w:fldChar w:fldCharType="separate"/>
+          </w:r>
+          <w:r>
+            <w:rPr>
+              <w:noProof/>
+            </w:rPr>
+            <w:t>[5]</w:t>
+          </w:r>
+          <w:r>
+            <w:fldChar w:fldCharType="end"/>
+          </w:r>
+        </w:sdtContent>
+      </w:sdt>
+      <w:r>
+        <w:t xml:space="preserve">. However, of those 50,000 commits, GitHub notes that there are only 34,000 commits to the core Rails repository, there are only 34,000 commits present. As such, this project must consider forked repositories as well to get a bigger picture of commit and contributor information. </w:t>
+      </w:r>
+    </w:p>
+    <w:p>
+      <w:r>
+        <w:t>Methodology challenges refer to issues that are likely to be encountered when conducting the experiment. One major challenge that may occur will be linking the mined Issue data to the data collected from GitHub. For instance, it is likely that the two datasets will arrive in differing formats. This means that some sort of process that swizzles the data will have to occur so that the two collected datasets are comp</w:t>
+      </w:r>
+      <w:r>
+        <w:t xml:space="preserve">atible with each other. </w:t>
+      </w:r>
+      <w:r>
+        <w:fldChar w:fldCharType="begin"/>
+      </w:r>
+      <w:r>
+        <w:instrText xml:space="preserve"> REF _Ref444500990 \h </w:instrText>
+      </w:r>
+      <w:r>
+        <w:fldChar w:fldCharType="separate"/>
+      </w:r>
+      <w:r>
+        <w:t xml:space="preserve">Figure </w:t>
+      </w:r>
+      <w:r>
+        <w:rPr>
+          <w:noProof/>
+        </w:rPr>
+        <w:t>1</w:t>
+      </w:r>
+      <w:r>
+        <w:fldChar w:fldCharType="end"/>
+      </w:r>
+      <w:r>
+        <w:t xml:space="preserve"> </w:t>
+      </w:r>
+      <w:r>
+        <w:t>illustrates this problem. The data swizzling will need to take place before we can create a combined table that contains all this data.</w:t>
       </w:r>
     </w:p>
     <w:p>
@@ -325,7 +780,109 @@
     </w:p>
     <w:p>
       <w:r>
-        <w:t>Timeline for project goes here.</w:t>
+        <w:t>To achieve our objectives as stated here, this project has been split into several small milestones. Importantly, while the submission deadline for this project is due on the 29th of March, we aim to continue our work to further work on the software tool. This section highlights our proposed timeline and describes ea</w:t>
+      </w:r>
+      <w:r>
+        <w:t>ch of the milestones in detail.</w:t>
+      </w:r>
+    </w:p>
+    <w:p>
+      <w:pPr>
+        <w:rPr>
+          <w:b/>
+        </w:rPr>
+      </w:pPr>
+      <w:r>
+        <w:rPr>
+          <w:b/>
+        </w:rPr>
+        <w:t>Milestone #1 (March 7th, 2016) –</w:t>
+      </w:r>
+    </w:p>
+    <w:p>
+      <w:pPr>
+        <w:ind w:left="270"/>
+      </w:pPr>
+      <w:r>
+        <w:t>This milestone is concerned with understanding the Boa DSL and GitHub API in greater detail. In particular, we would like to work on developing queries that allow us to pull relevant data from GitHub repositories. By the end of this milestone, our project will have the Boa queries completed and will have started developing a tool that allows us to pull Issues from the GitHub API.</w:t>
+      </w:r>
+    </w:p>
+    <w:p>
+      <w:pPr>
+        <w:rPr>
+          <w:b/>
+        </w:rPr>
+      </w:pPr>
+      <w:r>
+        <w:rPr>
+          <w:b/>
+        </w:rPr>
+        <w:t>Milestone #2 (March 14th, 2016) –</w:t>
+      </w:r>
+    </w:p>
+    <w:p>
+      <w:pPr>
+        <w:ind w:left="270"/>
+      </w:pPr>
+      <w:r>
+        <w:t xml:space="preserve">In this milestone, there are two major goals that will be achieved. First, we will identify a collection of GitHub </w:t>
+      </w:r>
+      <w:r>
+        <w:lastRenderedPageBreak/>
+        <w:t>repositories that would be ideal to analyze. Repositories that utilize GitHub’s Issue tracker are ideal since this project revolves around pulling defect information from this data. Secondly, at this milestone, it is expected that the tool that mines GitHub issue data is complete and able to properly store archiv</w:t>
+      </w:r>
+      <w:r>
+        <w:t>e this data in some data store.</w:t>
+      </w:r>
+    </w:p>
+    <w:p>
+      <w:pPr>
+        <w:rPr>
+          <w:b/>
+        </w:rPr>
+      </w:pPr>
+      <w:r>
+        <w:rPr>
+          <w:b/>
+        </w:rPr>
+        <w:t>Milestone #3 (March 29th, 2016) –</w:t>
+      </w:r>
+    </w:p>
+    <w:p>
+      <w:pPr>
+        <w:ind w:left="270"/>
+      </w:pPr>
+      <w:r>
+        <w:t xml:space="preserve">There are multiple goals that must be achieved by this milestone. Mostly, this milestone is concerned with the completion of research that attempts to answer the research questions presented in this proposal. Further, at this milestone this project will deliver a paper summarizing our findings and a presentation. Additionally, if time permits, the development of the software tool will be underway at this state and </w:t>
+      </w:r>
+      <w:r>
+        <w:t>a usable demo will be provided.</w:t>
+      </w:r>
+    </w:p>
+    <w:p>
+      <w:pPr>
+        <w:rPr>
+          <w:b/>
+        </w:rPr>
+      </w:pPr>
+      <w:r>
+        <w:rPr>
+          <w:b/>
+        </w:rPr>
+        <w:t>Milestone #4 (End of April, 2016) –</w:t>
+      </w:r>
+    </w:p>
+    <w:p>
+      <w:pPr>
+        <w:ind w:left="270"/>
+      </w:pPr>
+      <w:r>
+        <w:t xml:space="preserve">While outside of the project deadline, this milestone is concerned with the completion of extra features including the software tool. By this point, the tool should be able to automatically pull data from Boa’s Java interface, visualize GitHub contributions and contributors, and develop social network information from said Boa data. While some of these features are </w:t>
+      </w:r>
+      <w:bookmarkStart w:id="2" w:name="_GoBack"/>
+      <w:bookmarkEnd w:id="2"/>
+      <w:r>
+        <w:t>expected to be completed in milestone 3, this milestone is focused on the completion of all features.</w:t>
       </w:r>
     </w:p>
     <w:p>
@@ -333,29 +890,60 @@
         <w:pStyle w:val="Heading1"/>
       </w:pPr>
       <w:r>
-        <w:t>CONCLUSION &amp; IMPLICATIONS</w:t>
-      </w:r>
-    </w:p>
-    <w:p>
-      <w:r>
-        <w:t>Conclusion goes here.</w:t>
+        <w:t>CONCLUSION</w:t>
+      </w:r>
+    </w:p>
+    <w:p>
+      <w:r>
+        <w:t>In this proposal, we present a study that examines developer-module networks and failure prediction across a wide variety of open-source projects. This project aims to extend upo</w:t>
+      </w:r>
+      <w:r>
+        <w:t xml:space="preserve">n Pingzer, et al.’s research </w:t>
+      </w:r>
+      <w:sdt>
+        <w:sdtPr>
+          <w:id w:val="2140841342"/>
+          <w:citation/>
+        </w:sdtPr>
+        <w:sdtContent>
+          <w:r>
+            <w:fldChar w:fldCharType="begin"/>
+          </w:r>
+          <w:r>
+            <w:instrText xml:space="preserve"> CITATION Pin08 \l 1033 </w:instrText>
+          </w:r>
+          <w:r>
+            <w:fldChar w:fldCharType="separate"/>
+          </w:r>
+          <w:r>
+            <w:rPr>
+              <w:noProof/>
+            </w:rPr>
+            <w:t>[6]</w:t>
+          </w:r>
+          <w:r>
+            <w:fldChar w:fldCharType="end"/>
+          </w:r>
+        </w:sdtContent>
+      </w:sdt>
+      <w:r>
+        <w:t xml:space="preserve"> by building developer-module networks for several large scale projects and through the development of a tool that can automate the building of the developer-module network.</w:t>
       </w:r>
     </w:p>
     <w:sdt>
       <w:sdtPr>
+        <w:rPr>
+          <w:b w:val="0"/>
+          <w:kern w:val="0"/>
+          <w:sz w:val="18"/>
+        </w:rPr>
         <w:id w:val="-65961978"/>
         <w:docPartObj>
           <w:docPartGallery w:val="Bibliographies"/>
           <w:docPartUnique/>
         </w:docPartObj>
       </w:sdtPr>
-      <w:sdtEndPr>
-        <w:rPr>
-          <w:b w:val="0"/>
-          <w:kern w:val="0"/>
-          <w:sz w:val="18"/>
-        </w:rPr>
-      </w:sdtEndPr>
+      <w:sdtEndPr/>
       <w:sdtContent>
         <w:p>
           <w:pPr>
@@ -376,6 +964,7 @@
             <w:id w:val="-573587230"/>
             <w:bibliography/>
           </w:sdtPr>
+          <w:sdtEndPr/>
           <w:sdtContent>
             <w:p>
               <w:pPr>
@@ -412,7 +1001,7 @@
               </w:tblGrid>
               <w:tr>
                 <w:trPr>
-                  <w:divId w:val="1145858529"/>
+                  <w:divId w:val="1324432955"/>
                   <w:tblCellSpacing w:w="15" w:type="dxa"/>
                 </w:trPr>
                 <w:tc>
@@ -433,7 +1022,6 @@
                       <w:rPr>
                         <w:noProof/>
                       </w:rPr>
-                      <w:lastRenderedPageBreak/>
                       <w:t xml:space="preserve">[1] </w:t>
                     </w:r>
                   </w:p>
@@ -454,14 +1042,28 @@
                       <w:rPr>
                         <w:noProof/>
                       </w:rPr>
-                      <w:t>Laboratory of Software Design, "The Boa Programming Guide," Iowa State University, 27 July 2015. [Online]. Available: http://boa.cs.iastate.edu/docs/index.php. [Accessed February 2016].</w:t>
+                      <w:t xml:space="preserve">R. Dyer, H. A. Nguyen, H. Rajan and T. N. Nguyen, "Boa: Ultra-Large-Scale Software Repository and Source Code Mining," </w:t>
+                    </w:r>
+                    <w:r>
+                      <w:rPr>
+                        <w:i/>
+                        <w:iCs/>
+                        <w:noProof/>
+                      </w:rPr>
+                      <w:t xml:space="preserve">ACM Transactions on Software Engineering and Methodology, </w:t>
+                    </w:r>
+                    <w:r>
+                      <w:rPr>
+                        <w:noProof/>
+                      </w:rPr>
+                      <w:t xml:space="preserve">vol. 1, no. 1, pp. 1-33, 2015. </w:t>
                     </w:r>
                   </w:p>
                 </w:tc>
               </w:tr>
               <w:tr>
                 <w:trPr>
-                  <w:divId w:val="1145858529"/>
+                  <w:divId w:val="1324432955"/>
                   <w:tblCellSpacing w:w="15" w:type="dxa"/>
                 </w:trPr>
                 <w:tc>
@@ -500,28 +1102,14 @@
                       <w:rPr>
                         <w:noProof/>
                       </w:rPr>
-                      <w:t xml:space="preserve">E. Kalliamvakou, G. Gousios, K. Blincoe, L. Singer, D. M. German and D. Damian, "The Promises and Perils of Mining GitHub," in </w:t>
-                    </w:r>
-                    <w:r>
-                      <w:rPr>
-                        <w:i/>
-                        <w:iCs/>
-                        <w:noProof/>
-                      </w:rPr>
-                      <w:t>Mining Software Repositories (MSR)</w:t>
-                    </w:r>
-                    <w:r>
-                      <w:rPr>
-                        <w:noProof/>
-                      </w:rPr>
-                      <w:t xml:space="preserve">, Hyderabad, India, 2014. </w:t>
+                      <w:t>Laboratory of Software Design, "The Boa Programming Guide," Iowa State University, 27 July 2015. [Online]. Available: http://boa.cs.iastate.edu/docs/index.php. [Accessed February 2016].</w:t>
                     </w:r>
                   </w:p>
                 </w:tc>
               </w:tr>
               <w:tr>
                 <w:trPr>
-                  <w:divId w:val="1145858529"/>
+                  <w:divId w:val="1324432955"/>
                   <w:tblCellSpacing w:w="15" w:type="dxa"/>
                 </w:trPr>
                 <w:tc>
@@ -560,7 +1148,7 @@
                       <w:rPr>
                         <w:noProof/>
                       </w:rPr>
-                      <w:t xml:space="preserve">J. R. Harger and P. . J. Crossno, "Comparison of Open Source Visual Analytics Toolkits," in </w:t>
+                      <w:t xml:space="preserve">G. Gousios and D. Spinellis, "GHTorrent: Github’s Data from a Firehose," in </w:t>
                     </w:r>
                     <w:r>
                       <w:rPr>
@@ -568,20 +1156,20 @@
                         <w:iCs/>
                         <w:noProof/>
                       </w:rPr>
-                      <w:t>SPIE Conference on Visualization and Data Analysis</w:t>
+                      <w:t>Mining Software Repositories (MSR)</w:t>
                     </w:r>
                     <w:r>
                       <w:rPr>
                         <w:noProof/>
                       </w:rPr>
-                      <w:t xml:space="preserve">, 2012. </w:t>
+                      <w:t xml:space="preserve">, Zurich, Switzerland, 2012. </w:t>
                     </w:r>
                   </w:p>
                 </w:tc>
               </w:tr>
               <w:tr>
                 <w:trPr>
-                  <w:divId w:val="1145858529"/>
+                  <w:divId w:val="1324432955"/>
                   <w:tblCellSpacing w:w="15" w:type="dxa"/>
                 </w:trPr>
                 <w:tc>
@@ -620,7 +1208,7 @@
                       <w:rPr>
                         <w:noProof/>
                       </w:rPr>
-                      <w:t xml:space="preserve">G. Gousios and D. Spinellis, "GHTorrent: Github’s Data from a Firehose," in </w:t>
+                      <w:t xml:space="preserve">J. R. Harger and P. . J. Crossno, "Comparison of Open Source Visual Analytics Toolkits," in </w:t>
                     </w:r>
                     <w:r>
                       <w:rPr>
@@ -628,20 +1216,20 @@
                         <w:iCs/>
                         <w:noProof/>
                       </w:rPr>
-                      <w:t>Mining Software Repositories (MSR)</w:t>
+                      <w:t>SPIE Conference on Visualization and Data Analysis</w:t>
                     </w:r>
                     <w:r>
                       <w:rPr>
                         <w:noProof/>
                       </w:rPr>
-                      <w:t xml:space="preserve">, Zurich, Switzerland, 2012. </w:t>
+                      <w:t xml:space="preserve">, 2012. </w:t>
                     </w:r>
                   </w:p>
                 </w:tc>
               </w:tr>
               <w:tr>
                 <w:trPr>
-                  <w:divId w:val="1145858529"/>
+                  <w:divId w:val="1324432955"/>
                   <w:tblCellSpacing w:w="15" w:type="dxa"/>
                 </w:trPr>
                 <w:tc>
@@ -680,7 +1268,7 @@
                       <w:rPr>
                         <w:noProof/>
                       </w:rPr>
-                      <w:t xml:space="preserve">R. Dyer, H. A. Nguyen, H. Rajan and T. N. Nguyen, "Boa: Ultra-Large-Scale Software Repository and Source Code Mining," </w:t>
+                      <w:t xml:space="preserve">E. Kalliamvakou, G. Gousios, K. Blincoe, L. Singer, D. M. German and D. Damian, "The Promises and Perils of Mining GitHub," in </w:t>
                     </w:r>
                     <w:r>
                       <w:rPr>
@@ -688,20 +1276,20 @@
                         <w:iCs/>
                         <w:noProof/>
                       </w:rPr>
-                      <w:t xml:space="preserve">ACM Transactions on Software Engineering and Methodology, </w:t>
+                      <w:t>Mining Software Repositories (MSR)</w:t>
                     </w:r>
                     <w:r>
                       <w:rPr>
                         <w:noProof/>
                       </w:rPr>
-                      <w:t xml:space="preserve">vol. 1, no. 1, pp. 1-33, 2015. </w:t>
+                      <w:t xml:space="preserve">, Hyderabad, India, 2014. </w:t>
                     </w:r>
                   </w:p>
                 </w:tc>
               </w:tr>
               <w:tr>
                 <w:trPr>
-                  <w:divId w:val="1145858529"/>
+                  <w:divId w:val="1324432955"/>
                   <w:tblCellSpacing w:w="15" w:type="dxa"/>
                 </w:trPr>
                 <w:tc>
@@ -740,6 +1328,67 @@
                       <w:rPr>
                         <w:noProof/>
                       </w:rPr>
+                      <w:t xml:space="preserve">M. Pingzer, N. Nagappan and B. Murphy, "Can Developer-Module Networks Predict Failures?," in </w:t>
+                    </w:r>
+                    <w:r>
+                      <w:rPr>
+                        <w:i/>
+                        <w:iCs/>
+                        <w:noProof/>
+                      </w:rPr>
+                      <w:t>Special Interest Group on Software Engineering (SIGSOFT)</w:t>
+                    </w:r>
+                    <w:r>
+                      <w:rPr>
+                        <w:noProof/>
+                      </w:rPr>
+                      <w:t xml:space="preserve">, Atlanta, Georgia, 2008. </w:t>
+                    </w:r>
+                  </w:p>
+                </w:tc>
+              </w:tr>
+              <w:tr>
+                <w:trPr>
+                  <w:divId w:val="1324432955"/>
+                  <w:tblCellSpacing w:w="15" w:type="dxa"/>
+                </w:trPr>
+                <w:tc>
+                  <w:tcPr>
+                    <w:tcW w:w="50" w:type="pct"/>
+                    <w:hideMark/>
+                  </w:tcPr>
+                  <w:p>
+                    <w:pPr>
+                      <w:pStyle w:val="Bibliography"/>
+                      <w:rPr>
+                        <w:noProof/>
+                      </w:rPr>
+                    </w:pPr>
+                    <w:r>
+                      <w:rPr>
+                        <w:noProof/>
+                      </w:rPr>
+                      <w:lastRenderedPageBreak/>
+                      <w:t xml:space="preserve">[7] </w:t>
+                    </w:r>
+                  </w:p>
+                </w:tc>
+                <w:tc>
+                  <w:tcPr>
+                    <w:tcW w:w="0" w:type="auto"/>
+                    <w:hideMark/>
+                  </w:tcPr>
+                  <w:p>
+                    <w:pPr>
+                      <w:pStyle w:val="Bibliography"/>
+                      <w:rPr>
+                        <w:noProof/>
+                      </w:rPr>
+                    </w:pPr>
+                    <w:r>
+                      <w:rPr>
+                        <w:noProof/>
+                      </w:rPr>
                       <w:t xml:space="preserve">C. Bird, N. Nagappan, P. Devanbu, H. Gall and B. Murphy, "Does Distributed Development Affect Software Quality? An Empirical Case Study of Windows Vista," in </w:t>
                     </w:r>
                     <w:r>
@@ -762,7 +1411,7 @@
             </w:tbl>
             <w:p>
               <w:pPr>
-                <w:divId w:val="1145858529"/>
+                <w:divId w:val="1324432955"/>
                 <w:rPr>
                   <w:noProof/>
                 </w:rPr>
@@ -775,6 +1424,7 @@
                   <w:bCs/>
                   <w:noProof/>
                 </w:rPr>
+                <w:lastRenderedPageBreak/>
                 <w:fldChar w:fldCharType="end"/>
               </w:r>
             </w:p>
@@ -821,8 +1471,6 @@
       <w:pPr>
         <w:pStyle w:val="Paper-Title"/>
       </w:pPr>
-      <w:bookmarkStart w:id="0" w:name="_GoBack"/>
-      <w:bookmarkEnd w:id="0"/>
     </w:p>
     <w:sectPr>
       <w:type w:val="continuous"/>
@@ -899,13 +1547,8 @@
         <w:tab w:val="clear" w:pos="8640"/>
         <w:tab w:val="right" w:pos="9990"/>
       </w:tabs>
+      <w:jc w:val="center"/>
     </w:pPr>
-    <w:r>
-      <w:tab/>
-    </w:r>
-    <w:r>
-      <w:tab/>
-    </w:r>
     <w:r>
       <w:fldChar w:fldCharType="begin"/>
     </w:r>
@@ -1220,6 +1863,7 @@
     <w:lsdException w:name="Table Web 2" w:semiHidden="1" w:unhideWhenUsed="1"/>
     <w:lsdException w:name="Table Web 3" w:semiHidden="1" w:unhideWhenUsed="1"/>
     <w:lsdException w:name="Balloon Text" w:semiHidden="1" w:unhideWhenUsed="1"/>
+    <w:lsdException w:name="Table Theme" w:semiHidden="1" w:unhideWhenUsed="1"/>
     <w:lsdException w:name="Placeholder Text" w:semiHidden="1" w:uiPriority="99"/>
     <w:lsdException w:name="No Spacing" w:uiPriority="1" w:qFormat="1"/>
     <w:lsdException w:name="Light Shading" w:uiPriority="60"/>
@@ -2165,7 +2809,7 @@
     <b:YearAccessed>2016</b:YearAccessed>
     <b:MonthAccessed>February</b:MonthAccessed>
     <b:URL>http://boa.cs.iastate.edu/docs/index.php</b:URL>
-    <b:RefOrder>1</b:RefOrder>
+    <b:RefOrder>2</b:RefOrder>
   </b:Source>
   <b:Source>
     <b:Tag>Kal14</b:Tag>
@@ -2207,7 +2851,7 @@
         </b:NameList>
       </b:Author>
     </b:Author>
-    <b:RefOrder>2</b:RefOrder>
+    <b:RefOrder>5</b:RefOrder>
   </b:Source>
   <b:Source>
     <b:Tag>Har12</b:Tag>
@@ -2232,7 +2876,7 @@
         </b:NameList>
       </b:Author>
     </b:Author>
-    <b:RefOrder>3</b:RefOrder>
+    <b:RefOrder>4</b:RefOrder>
   </b:Source>
   <b:Source>
     <b:Tag>Gou12</b:Tag>
@@ -2256,7 +2900,7 @@
         </b:NameList>
       </b:Author>
     </b:Author>
-    <b:RefOrder>4</b:RefOrder>
+    <b:RefOrder>3</b:RefOrder>
   </b:Source>
   <b:Source>
     <b:Tag>Dye15</b:Tag>
@@ -2292,7 +2936,7 @@
         </b:NameList>
       </b:Author>
     </b:Author>
-    <b:RefOrder>5</b:RefOrder>
+    <b:RefOrder>1</b:RefOrder>
   </b:Source>
   <b:Source>
     <b:Tag>Bir09</b:Tag>
@@ -2328,13 +2972,41 @@
         </b:NameList>
       </b:Author>
     </b:Author>
+    <b:RefOrder>7</b:RefOrder>
+  </b:Source>
+  <b:Source>
+    <b:Tag>Pin08</b:Tag>
+    <b:SourceType>ConferenceProceedings</b:SourceType>
+    <b:Guid>{7326B705-666B-414D-8307-BD6C0E191101}</b:Guid>
+    <b:Title>Can Developer-Module Networks Predict Failures?</b:Title>
+    <b:Year>2008</b:Year>
+    <b:ConferenceName>Special Interest Group on Software Engineering (SIGSOFT)</b:ConferenceName>
+    <b:City>Atlanta, Georgia</b:City>
+    <b:Author>
+      <b:Author>
+        <b:NameList>
+          <b:Person>
+            <b:Last>Pingzer</b:Last>
+            <b:First>Martin</b:First>
+          </b:Person>
+          <b:Person>
+            <b:Last>Nagappan</b:Last>
+            <b:First>Nachiappan</b:First>
+          </b:Person>
+          <b:Person>
+            <b:Last>Murphy</b:Last>
+            <b:First>Brendan</b:First>
+          </b:Person>
+        </b:NameList>
+      </b:Author>
+    </b:Author>
     <b:RefOrder>6</b:RefOrder>
   </b:Source>
 </b:Sources>
 </file>
 
 <file path=customXml/itemProps1.xml><?xml version="1.0" encoding="utf-8"?>
-<ds:datastoreItem xmlns:ds="http://schemas.openxmlformats.org/officeDocument/2006/customXml" ds:itemID="{2FB696F0-744C-4404-BE3C-588ABBF3F816}">
+<ds:datastoreItem xmlns:ds="http://schemas.openxmlformats.org/officeDocument/2006/customXml" ds:itemID="{AA2A2820-0862-47A7-A044-FB6829751CAC}">
   <ds:schemaRefs>
     <ds:schemaRef ds:uri="http://schemas.openxmlformats.org/officeDocument/2006/bibliography"/>
   </ds:schemaRefs>

</xml_diff>

<commit_message>
Updated the final paper with a better description of the software tool
</commit_message>
<xml_diff>
--- a/Proposal/Proposal_Final.docx
+++ b/Proposal/Proposal_Final.docx
@@ -295,6 +295,7 @@
           <w:id w:val="-510443876"/>
           <w:citation/>
         </w:sdtPr>
+        <w:sdtEndPr/>
         <w:sdtContent>
           <w:r>
             <w:fldChar w:fldCharType="begin"/>
@@ -332,6 +333,7 @@
           <w:id w:val="1504771834"/>
           <w:citation/>
         </w:sdtPr>
+        <w:sdtEndPr/>
         <w:sdtContent>
           <w:r>
             <w:fldChar w:fldCharType="begin"/>
@@ -370,6 +372,7 @@
           <w:id w:val="-1905292144"/>
           <w:citation/>
         </w:sdtPr>
+        <w:sdtEndPr/>
         <w:sdtContent>
           <w:r>
             <w:fldChar w:fldCharType="begin"/>
@@ -417,19 +420,54 @@
       </w:r>
     </w:p>
     <w:p>
-      <w:r>
-        <w:t xml:space="preserve">An extra component delivered by this project will be a software tool that will attempt to automate part of the methodology described above. It is expected that this tool will be able to connect directly to Boa’s external servers, pull desired GitHub repository data using customized Boa queries, mine GitHub Issue data for that repository and compute the. This tool is expected to be graphical in nature as </w:t>
-      </w:r>
-    </w:p>
-    <w:p>
-      <w:r>
-        <w:t xml:space="preserve">While the full details of the tool require further research, it is expected that this tool will be developed in Java due to limitations in the Boa API and the number of open-source graph packages including JUNG and Gephi. With much research already conducted into the features of these open-source graphing libraries </w:t>
+      <w:bookmarkStart w:id="0" w:name="_GoBack"/>
+      <w:r>
+        <w:t>An extra component delivered by this project will be a software tool that will attempt to automate part of the methodology described above. It is expected that this tool will be able to connect directly to Boa’s external servers, pull desired GitHub repository data using customized Boa queries, mine GitHub Issue data fo</w:t>
+      </w:r>
+      <w:r>
+        <w:t xml:space="preserve">r that repository and build the developer-module graphs. This tool will have a graphical user interface that will visualize the computed social network for the supplied GitHub repository. </w:t>
+      </w:r>
+    </w:p>
+    <w:p>
+      <w:r>
+        <w:t xml:space="preserve">While most of the specifications of the software tool will be determined during the project lifetime, there are several already-decided aspects. First, this tool will be developed using Java because of </w:t>
+      </w:r>
+      <w:r>
+        <w:t xml:space="preserve">language </w:t>
+      </w:r>
+      <w:r>
+        <w:t>limitations</w:t>
+      </w:r>
+      <w:r>
+        <w:t xml:space="preserve"> for </w:t>
+      </w:r>
+      <w:r>
+        <w:t>the Boa API and</w:t>
+      </w:r>
+      <w:r>
+        <w:t xml:space="preserve"> since Java boasts a large</w:t>
+      </w:r>
+      <w:r>
+        <w:t xml:space="preserve"> number of open-source graph packages including </w:t>
+      </w:r>
+      <w:r>
+        <w:t>Java Universal Network Graph Framework (</w:t>
+      </w:r>
+      <w:r>
+        <w:t>JUNG</w:t>
+      </w:r>
+      <w:r>
+        <w:t>)</w:t>
+      </w:r>
+      <w:r>
+        <w:t xml:space="preserve"> and Gephi. With much research already conducted into the features of these open-source graphing libraries </w:t>
       </w:r>
       <w:sdt>
         <w:sdtPr>
           <w:id w:val="-310478860"/>
           <w:citation/>
         </w:sdtPr>
+        <w:sdtEndPr/>
         <w:sdtContent>
           <w:r>
             <w:fldChar w:fldCharType="begin"/>
@@ -452,9 +490,22 @@
         </w:sdtContent>
       </w:sdt>
       <w:r>
-        <w:t xml:space="preserve">, this project will also determine which is best for the software tool.  </w:t>
-      </w:r>
-    </w:p>
+        <w:t xml:space="preserve">, this project will also determine which is best for </w:t>
+      </w:r>
+      <w:r>
+        <w:t xml:space="preserve">use in </w:t>
+      </w:r>
+      <w:r>
+        <w:t>the software tool.</w:t>
+      </w:r>
+      <w:r>
+        <w:t xml:space="preserve"> </w:t>
+      </w:r>
+      <w:r>
+        <w:t xml:space="preserve">  </w:t>
+      </w:r>
+    </w:p>
+    <w:bookmarkEnd w:id="0"/>
     <w:p>
       <w:pPr>
         <w:pStyle w:val="Heading1"/>
@@ -488,13 +539,16 @@
     </w:p>
     <w:p>
       <w:r>
-        <w:t xml:space="preserve">Data challenges refer to problems encountered when dealing with the data itself. Since we will be dealing with GitHub repositories, there are certain considerations that need to take place when conducting the experiment. Previous research has found several challenges that can arise when mining GitHub for data. Since GitHub hosts professional open-source projects and hobbyist </w:t>
+        <w:t xml:space="preserve">Data challenges refer to problems encountered when dealing with the data itself. Since we will be dealing with GitHub repositories, there are certain considerations that need to take place when </w:t>
+      </w:r>
+      <w:r>
+        <w:lastRenderedPageBreak/>
+        <w:t xml:space="preserve">conducting the experiment. Previous research has found several challenges that can arise when mining GitHub for data. Since GitHub hosts professional open-source projects and hobbyist </w:t>
       </w:r>
       <w:r>
         <w:rPr>
           <w:noProof/>
         </w:rPr>
-        <w:lastRenderedPageBreak/>
         <mc:AlternateContent>
           <mc:Choice Requires="wps">
             <w:drawing>
@@ -540,19 +594,32 @@
                                 <w:szCs w:val="20"/>
                               </w:rPr>
                             </w:pPr>
-                            <w:bookmarkStart w:id="0" w:name="_Ref444500990"/>
+                            <w:bookmarkStart w:id="1" w:name="_Ref444500990"/>
                             <w:r>
                               <w:t xml:space="preserve">Figure </w:t>
                             </w:r>
-                            <w:fldSimple w:instr=" SEQ Figure \* ARABIC ">
-                              <w:r>
-                                <w:rPr>
-                                  <w:noProof/>
-                                </w:rPr>
-                                <w:t>1</w:t>
-                              </w:r>
-                            </w:fldSimple>
-                            <w:bookmarkEnd w:id="0"/>
+                            <w:r>
+                              <w:fldChar w:fldCharType="begin"/>
+                            </w:r>
+                            <w:r>
+                              <w:instrText xml:space="preserve"> SEQ Figure \* ARABIC </w:instrText>
+                            </w:r>
+                            <w:r>
+                              <w:fldChar w:fldCharType="separate"/>
+                            </w:r>
+                            <w:r>
+                              <w:rPr>
+                                <w:noProof/>
+                              </w:rPr>
+                              <w:t>1</w:t>
+                            </w:r>
+                            <w:r>
+                              <w:rPr>
+                                <w:noProof/>
+                              </w:rPr>
+                              <w:fldChar w:fldCharType="end"/>
+                            </w:r>
+                            <w:bookmarkEnd w:id="1"/>
                             <w:r>
                               <w:t>: An illustration of the sources of data required in our project. Schemas will have to be altered to allow for the two databases to be combined.</w:t>
                             </w:r>
@@ -588,19 +655,32 @@
                           <w:szCs w:val="20"/>
                         </w:rPr>
                       </w:pPr>
-                      <w:bookmarkStart w:id="1" w:name="_Ref444500990"/>
+                      <w:bookmarkStart w:id="2" w:name="_Ref444500990"/>
                       <w:r>
                         <w:t xml:space="preserve">Figure </w:t>
                       </w:r>
-                      <w:fldSimple w:instr=" SEQ Figure \* ARABIC ">
-                        <w:r>
-                          <w:rPr>
-                            <w:noProof/>
-                          </w:rPr>
-                          <w:t>1</w:t>
-                        </w:r>
-                      </w:fldSimple>
-                      <w:bookmarkEnd w:id="1"/>
+                      <w:r>
+                        <w:fldChar w:fldCharType="begin"/>
+                      </w:r>
+                      <w:r>
+                        <w:instrText xml:space="preserve"> SEQ Figure \* ARABIC </w:instrText>
+                      </w:r>
+                      <w:r>
+                        <w:fldChar w:fldCharType="separate"/>
+                      </w:r>
+                      <w:r>
+                        <w:rPr>
+                          <w:noProof/>
+                        </w:rPr>
+                        <w:t>1</w:t>
+                      </w:r>
+                      <w:r>
+                        <w:rPr>
+                          <w:noProof/>
+                        </w:rPr>
+                        <w:fldChar w:fldCharType="end"/>
+                      </w:r>
+                      <w:bookmarkEnd w:id="2"/>
                       <w:r>
                         <w:t>: An illustration of the sources of data required in our project. Schemas will have to be altered to allow for the two databases to be combined.</w:t>
                       </w:r>
@@ -681,6 +761,7 @@
           <w:id w:val="1997685280"/>
           <w:citation/>
         </w:sdtPr>
+        <w:sdtEndPr/>
         <w:sdtContent>
           <w:r>
             <w:fldChar w:fldCharType="begin"/>
@@ -710,6 +791,7 @@
           <w:id w:val="920374559"/>
           <w:citation/>
         </w:sdtPr>
+        <w:sdtEndPr/>
         <w:sdtContent>
           <w:r>
             <w:fldChar w:fldCharType="begin"/>
@@ -780,10 +862,7 @@
     </w:p>
     <w:p>
       <w:r>
-        <w:t>To achieve our objectives as stated here, this project has been split into several small milestones. Importantly, while the submission deadline for this project is due on the 29th of March, we aim to continue our work to further work on the software tool. This section highlights our proposed timeline and describes ea</w:t>
-      </w:r>
-      <w:r>
-        <w:t>ch of the milestones in detail.</w:t>
+        <w:t>To achieve our objectives as stated here, this project has been split into several small milestones. Importantly, while the submission deadline for this project is due on the 29th of March, we aim to continue our work to further work on the software tool. This section highlights our proposed timeline and describes each of the milestones in detail.</w:t>
       </w:r>
     </w:p>
     <w:p>
@@ -817,6 +896,7 @@
         <w:rPr>
           <w:b/>
         </w:rPr>
+        <w:lastRenderedPageBreak/>
         <w:t>Milestone #2 (March 14th, 2016) –</w:t>
       </w:r>
     </w:p>
@@ -825,14 +905,7 @@
         <w:ind w:left="270"/>
       </w:pPr>
       <w:r>
-        <w:t xml:space="preserve">In this milestone, there are two major goals that will be achieved. First, we will identify a collection of GitHub </w:t>
-      </w:r>
-      <w:r>
-        <w:lastRenderedPageBreak/>
-        <w:t>repositories that would be ideal to analyze. Repositories that utilize GitHub’s Issue tracker are ideal since this project revolves around pulling defect information from this data. Secondly, at this milestone, it is expected that the tool that mines GitHub issue data is complete and able to properly store archiv</w:t>
-      </w:r>
-      <w:r>
-        <w:t>e this data in some data store.</w:t>
+        <w:t>In this milestone, there are two major goals that will be achieved. First, we will identify a collection of GitHub repositories that would be ideal to analyze. Repositories that utilize GitHub’s Issue tracker are ideal since this project revolves around pulling defect information from this data. Secondly, at this milestone, it is expected that the tool that mines GitHub issue data is complete and able to properly store archive this data in some data store.</w:t>
       </w:r>
     </w:p>
     <w:p>
@@ -853,10 +926,7 @@
         <w:ind w:left="270"/>
       </w:pPr>
       <w:r>
-        <w:t xml:space="preserve">There are multiple goals that must be achieved by this milestone. Mostly, this milestone is concerned with the completion of research that attempts to answer the research questions presented in this proposal. Further, at this milestone this project will deliver a paper summarizing our findings and a presentation. Additionally, if time permits, the development of the software tool will be underway at this state and </w:t>
-      </w:r>
-      <w:r>
-        <w:t>a usable demo will be provided.</w:t>
+        <w:t>There are multiple goals that must be achieved by this milestone. Mostly, this milestone is concerned with the completion of research that attempts to answer the research questions presented in this proposal. Further, at this milestone this project will deliver a paper summarizing our findings and a presentation. Additionally, if time permits, the development of the software tool will be underway at this state and a usable demo will be provided.</w:t>
       </w:r>
     </w:p>
     <w:p>
@@ -877,12 +947,7 @@
         <w:ind w:left="270"/>
       </w:pPr>
       <w:r>
-        <w:t xml:space="preserve">While outside of the project deadline, this milestone is concerned with the completion of extra features including the software tool. By this point, the tool should be able to automatically pull data from Boa’s Java interface, visualize GitHub contributions and contributors, and develop social network information from said Boa data. While some of these features are </w:t>
-      </w:r>
-      <w:bookmarkStart w:id="2" w:name="_GoBack"/>
-      <w:bookmarkEnd w:id="2"/>
-      <w:r>
-        <w:t>expected to be completed in milestone 3, this milestone is focused on the completion of all features.</w:t>
+        <w:t>While outside of the project deadline, this milestone is concerned with the completion of extra features including the software tool. By this point, the tool should be able to automatically pull data from Boa’s Java interface, visualize GitHub contributions and contributors, and develop social network information from said Boa data. While some of these features are expected to be completed in milestone 3, this milestone is focused on the completion of all features.</w:t>
       </w:r>
     </w:p>
     <w:p>
@@ -905,6 +970,7 @@
           <w:id w:val="2140841342"/>
           <w:citation/>
         </w:sdtPr>
+        <w:sdtEndPr/>
         <w:sdtContent>
           <w:r>
             <w:fldChar w:fldCharType="begin"/>
@@ -1336,7 +1402,16 @@
                         <w:iCs/>
                         <w:noProof/>
                       </w:rPr>
-                      <w:t>Special Interest Group on Software Engineering (SIGSOFT)</w:t>
+                      <w:t xml:space="preserve">Special Interest </w:t>
+                    </w:r>
+                    <w:r>
+                      <w:rPr>
+                        <w:i/>
+                        <w:iCs/>
+                        <w:noProof/>
+                      </w:rPr>
+                      <w:lastRenderedPageBreak/>
+                      <w:t>Group on Software Engineering (SIGSOFT)</w:t>
                     </w:r>
                     <w:r>
                       <w:rPr>
@@ -1424,7 +1499,6 @@
                   <w:bCs/>
                   <w:noProof/>
                 </w:rPr>
-                <w:lastRenderedPageBreak/>
                 <w:fldChar w:fldCharType="end"/>
               </w:r>
             </w:p>
@@ -3006,7 +3080,7 @@
 </file>
 
 <file path=customXml/itemProps1.xml><?xml version="1.0" encoding="utf-8"?>
-<ds:datastoreItem xmlns:ds="http://schemas.openxmlformats.org/officeDocument/2006/customXml" ds:itemID="{AA2A2820-0862-47A7-A044-FB6829751CAC}">
+<ds:datastoreItem xmlns:ds="http://schemas.openxmlformats.org/officeDocument/2006/customXml" ds:itemID="{32F5DFC0-D74D-427E-AD9F-9481AFF1491A}">
   <ds:schemaRefs>
     <ds:schemaRef ds:uri="http://schemas.openxmlformats.org/officeDocument/2006/bibliography"/>
   </ds:schemaRefs>

</xml_diff>

<commit_message>
Updated changes to both papers. Now will start proofreading the final paper.
</commit_message>
<xml_diff>
--- a/Proposal/Proposal_Final.docx
+++ b/Proposal/Proposal_Final.docx
@@ -193,50 +193,143 @@
     </w:p>
     <w:p>
       <w:pPr>
-        <w:pStyle w:val="BodyTextIndent"/>
-        <w:spacing w:after="120"/>
-        <w:ind w:firstLine="0"/>
+        <w:rPr>
+          <w:bCs/>
+        </w:rPr>
       </w:pPr>
       <w:r>
-        <w:t>As software projects continue to increase in size and complexity, many companies desire methods that can predict defects in software components prior to release. Early defect prediction has the potential for a more focused quality assurance process and fo</w:t>
-      </w:r>
-      <w:r>
-        <w:t>r early identification of defect-prone components.</w:t>
-      </w:r>
-      <w:r>
-        <w:t xml:space="preserve"> For instance, if defects are predicted to be prominent in several networking binaries, quality assurance efforts can allocate more funding and effort on testing and reviewing those predicted binaries.</w:t>
-      </w:r>
-      <w:r>
-        <w:t xml:space="preserve"> </w:t>
-      </w:r>
-      <w:r>
-        <w:t>If used properly, these failure prediction models have the potential in saving a software company money and allowing for fewer bug-prone binaries. Since this area has much promise,</w:t>
-      </w:r>
-      <w:r>
-        <w:t xml:space="preserve"> much research has been conducted that aims to determine software metrics that can be used to discover components that are likely to</w:t>
-      </w:r>
-      <w:r>
-        <w:t xml:space="preserve"> </w:t>
-      </w:r>
-      <w:r>
-        <w:t xml:space="preserve">possess defects. </w:t>
-      </w:r>
-      <w:r>
-        <w:t xml:space="preserve">Much work in this field has explored the use of various types of metrics including organizational metrics </w:t>
+        <w:rPr>
+          <w:bCs/>
+        </w:rPr>
+        <w:t xml:space="preserve">As software projects increase in size and complexity, many companies desire </w:t>
+      </w:r>
+      <w:r>
+        <w:rPr>
+          <w:bCs/>
+        </w:rPr>
+        <w:t>techniques that can allow them to p</w:t>
+      </w:r>
+      <w:r>
+        <w:rPr>
+          <w:bCs/>
+        </w:rPr>
+        <w:t xml:space="preserve">redict defects in software components </w:t>
+      </w:r>
+      <w:r>
+        <w:rPr>
+          <w:bCs/>
+        </w:rPr>
+        <w:t>early</w:t>
+      </w:r>
+      <w:r>
+        <w:rPr>
+          <w:bCs/>
+        </w:rPr>
+        <w:t>.</w:t>
+      </w:r>
+      <w:r>
+        <w:rPr>
+          <w:bCs/>
+        </w:rPr>
+        <w:t xml:space="preserve"> This so-called e</w:t>
+      </w:r>
+      <w:r>
+        <w:rPr>
+          <w:bCs/>
+        </w:rPr>
+        <w:t>arly defect prediction has the potential</w:t>
+      </w:r>
+      <w:r>
+        <w:rPr>
+          <w:bCs/>
+        </w:rPr>
+        <w:t xml:space="preserve"> to allow for </w:t>
+      </w:r>
+      <w:r>
+        <w:rPr>
+          <w:bCs/>
+        </w:rPr>
+        <w:t xml:space="preserve">a more focused quality assurance process and for </w:t>
+      </w:r>
+      <w:r>
+        <w:rPr>
+          <w:bCs/>
+        </w:rPr>
+        <w:t xml:space="preserve">the </w:t>
+      </w:r>
+      <w:r>
+        <w:rPr>
+          <w:bCs/>
+        </w:rPr>
+        <w:t xml:space="preserve">early identification of defect-prone components. For instance, if defects are predicted to be prominent in several networking binaries, quality assurance efforts can allocate more funding and effort on testing and reviewing those predicted binaries. If used properly, these failure prediction </w:t>
+      </w:r>
+      <w:r>
+        <w:rPr>
+          <w:bCs/>
+        </w:rPr>
+        <w:t>techniques</w:t>
+      </w:r>
+      <w:r>
+        <w:rPr>
+          <w:bCs/>
+        </w:rPr>
+        <w:t xml:space="preserve"> have the potential in saving a software company money and</w:t>
+      </w:r>
+      <w:r>
+        <w:rPr>
+          <w:bCs/>
+        </w:rPr>
+        <w:t xml:space="preserve"> reducing development effort. Since there are a lot of benefits that can come of this research, many different studies have been conducted that aim to identify</w:t>
+      </w:r>
+      <w:r>
+        <w:rPr>
+          <w:bCs/>
+        </w:rPr>
+        <w:t xml:space="preserve"> software metrics that can be used to discover </w:t>
+      </w:r>
+      <w:r>
+        <w:rPr>
+          <w:bCs/>
+        </w:rPr>
+        <w:t>failure-prone components</w:t>
+      </w:r>
+      <w:r>
+        <w:rPr>
+          <w:bCs/>
+        </w:rPr>
+        <w:t>. Much work in this field has explored the use of various types of metrics incl</w:t>
+      </w:r>
+      <w:r>
+        <w:rPr>
+          <w:bCs/>
+        </w:rPr>
+        <w:t xml:space="preserve">uding organizational metrics </w:t>
       </w:r>
       <w:sdt>
         <w:sdtPr>
-          <w:id w:val="1019737422"/>
+          <w:rPr>
+            <w:bCs/>
+          </w:rPr>
+          <w:id w:val="-1406985636"/>
           <w:citation/>
         </w:sdtPr>
         <w:sdtContent>
           <w:r>
+            <w:rPr>
+              <w:bCs/>
+            </w:rPr>
             <w:fldChar w:fldCharType="begin"/>
           </w:r>
           <w:r>
+            <w:rPr>
+              <w:bCs/>
+            </w:rPr>
             <w:instrText xml:space="preserve"> CITATION Nag08 \l 1033 </w:instrText>
           </w:r>
           <w:r>
+            <w:rPr>
+              <w:bCs/>
+            </w:rPr>
             <w:fldChar w:fldCharType="separate"/>
           </w:r>
           <w:r>
@@ -246,29 +339,44 @@
             <w:t>[1]</w:t>
           </w:r>
           <w:r>
+            <w:rPr>
+              <w:bCs/>
+            </w:rPr>
             <w:fldChar w:fldCharType="end"/>
           </w:r>
         </w:sdtContent>
       </w:sdt>
       <w:r>
-        <w:t>, social networks</w:t>
-      </w:r>
-      <w:r>
-        <w:t xml:space="preserve"> </w:t>
+        <w:rPr>
+          <w:bCs/>
+        </w:rPr>
+        <w:t xml:space="preserve">, social networks </w:t>
       </w:r>
       <w:sdt>
         <w:sdtPr>
-          <w:id w:val="882912049"/>
+          <w:rPr>
+            <w:bCs/>
+          </w:rPr>
+          <w:id w:val="-1526095075"/>
           <w:citation/>
         </w:sdtPr>
         <w:sdtContent>
           <w:r>
+            <w:rPr>
+              <w:bCs/>
+            </w:rPr>
             <w:fldChar w:fldCharType="begin"/>
           </w:r>
           <w:r>
+            <w:rPr>
+              <w:bCs/>
+            </w:rPr>
             <w:instrText xml:space="preserve"> CITATION Bir091 \l 1033 </w:instrText>
           </w:r>
           <w:r>
+            <w:rPr>
+              <w:bCs/>
+            </w:rPr>
             <w:fldChar w:fldCharType="separate"/>
           </w:r>
           <w:r>
@@ -278,29 +386,50 @@
             <w:t>[2]</w:t>
           </w:r>
           <w:r>
+            <w:rPr>
+              <w:bCs/>
+            </w:rPr>
             <w:fldChar w:fldCharType="end"/>
           </w:r>
         </w:sdtContent>
       </w:sdt>
       <w:r>
-        <w:t xml:space="preserve">, and </w:t>
-      </w:r>
-      <w:r>
-        <w:t xml:space="preserve">distributed development </w:t>
+        <w:rPr>
+          <w:bCs/>
+        </w:rPr>
+        <w:t>,</w:t>
+      </w:r>
+      <w:r>
+        <w:rPr>
+          <w:bCs/>
+        </w:rPr>
+        <w:t xml:space="preserve"> and distributed versus collocated development </w:t>
       </w:r>
       <w:sdt>
         <w:sdtPr>
-          <w:id w:val="-907305414"/>
+          <w:rPr>
+            <w:bCs/>
+          </w:rPr>
+          <w:id w:val="964395273"/>
           <w:citation/>
         </w:sdtPr>
         <w:sdtContent>
           <w:r>
+            <w:rPr>
+              <w:bCs/>
+            </w:rPr>
             <w:fldChar w:fldCharType="begin"/>
           </w:r>
           <w:r>
+            <w:rPr>
+              <w:bCs/>
+            </w:rPr>
             <w:instrText xml:space="preserve"> CITATION Bir09 \l 1033 </w:instrText>
           </w:r>
           <w:r>
+            <w:rPr>
+              <w:bCs/>
+            </w:rPr>
             <w:fldChar w:fldCharType="separate"/>
           </w:r>
           <w:r>
@@ -310,58 +439,302 @@
             <w:t>[3]</w:t>
           </w:r>
           <w:r>
+            <w:rPr>
+              <w:bCs/>
+            </w:rPr>
             <w:fldChar w:fldCharType="end"/>
           </w:r>
         </w:sdtContent>
       </w:sdt>
       <w:r>
-        <w:t xml:space="preserve">. </w:t>
-      </w:r>
-      <w:r>
-        <w:t>These studies use metrics such as code churn, code complexity, so</w:t>
-      </w:r>
-      <w:r>
-        <w:t>cio-technical networks, and code ownership.</w:t>
+        <w:rPr>
+          <w:bCs/>
+        </w:rPr>
+        <w:t>. These studies use metrics such as code churn, code complexity, socio-technical networks, and code ownership.</w:t>
       </w:r>
     </w:p>
     <w:p>
       <w:pPr>
-        <w:pStyle w:val="BodyTextIndent"/>
-        <w:spacing w:after="120"/>
-        <w:ind w:firstLine="0"/>
+        <w:rPr>
+          <w:bCs/>
+        </w:rPr>
       </w:pPr>
       <w:r>
-        <w:t>While these studies are encouraging, t</w:t>
-      </w:r>
-      <w:r>
-        <w:t xml:space="preserve">hey share several commonalities that can make their results slightly problematic. </w:t>
-      </w:r>
-      <w:r>
-        <w:t>First, many of these studies are published by researchers at Microsoft Research and possess the common software domain of Windows Vista.</w:t>
-      </w:r>
-      <w:r>
-        <w:t xml:space="preserve"> While the use of Windows Vista as the domain to test these prediction models is not </w:t>
-      </w:r>
-      <w:r>
-        <w:t>flawed in itself, there are</w:t>
-      </w:r>
-      <w:r>
-        <w:t xml:space="preserve"> As such, while these metrics may be valid predictors of failure-prone binaries for Windows Vista, many of these results cannot be extrapolated and used as predictors in other software domains. Second, since many of these studies have been published, there has been </w:t>
-      </w:r>
-      <w:r>
-        <w:t xml:space="preserve">an emergence in ultra-large mining projects that pull data from code repositories such as GitHub and SurgeForge. Using techniques such as MapReduce and NoSQL, projects such as Boa and GHTorrent are able to efficiently store and process vast quantities of repository data </w:t>
+        <w:rPr>
+          <w:bCs/>
+        </w:rPr>
+        <w:t>While these studies are encouraging, they share several commonalities that can make their results slightly problematic. First, many of these studies are published by researchers at Microsoft Research and possess the common software domain of Windows Vista. While the use of Windows Vista as the domain to test these prediction models is not flawed in itself, there are</w:t>
+      </w:r>
+      <w:r>
+        <w:rPr>
+          <w:bCs/>
+        </w:rPr>
+        <w:t xml:space="preserve"> problems that can result when extrapolating these findings to other domains </w:t>
       </w:r>
       <w:sdt>
         <w:sdtPr>
-          <w:id w:val="845295450"/>
+          <w:rPr>
+            <w:bCs/>
+          </w:rPr>
+          <w:id w:val="19828886"/>
           <w:citation/>
         </w:sdtPr>
         <w:sdtContent>
           <w:r>
+            <w:rPr>
+              <w:bCs/>
+            </w:rPr>
             <w:fldChar w:fldCharType="begin"/>
           </w:r>
           <w:r>
-            <w:instrText xml:space="preserve"> CITATION Gou12 \l 1033 </w:instrText>
+            <w:rPr>
+              <w:bCs/>
+            </w:rPr>
+            <w:instrText xml:space="preserve"> CITATION Nag08 \l 1033 </w:instrText>
+          </w:r>
+          <w:r>
+            <w:rPr>
+              <w:bCs/>
+            </w:rPr>
+            <w:fldChar w:fldCharType="separate"/>
+          </w:r>
+          <w:r>
+            <w:rPr>
+              <w:noProof/>
+            </w:rPr>
+            <w:t>[1]</w:t>
+          </w:r>
+          <w:r>
+            <w:rPr>
+              <w:bCs/>
+            </w:rPr>
+            <w:fldChar w:fldCharType="end"/>
+          </w:r>
+        </w:sdtContent>
+      </w:sdt>
+      <w:r>
+        <w:rPr>
+          <w:bCs/>
+        </w:rPr>
+        <w:t>. Therefore, w</w:t>
+      </w:r>
+      <w:r>
+        <w:rPr>
+          <w:bCs/>
+        </w:rPr>
+        <w:t xml:space="preserve">hile these metrics may be valid predictors of failure-prone binaries for Windows Vista, many of these results cannot be extrapolated and used as predictors in other </w:t>
+      </w:r>
+      <w:r>
+        <w:rPr>
+          <w:bCs/>
+        </w:rPr>
+        <w:t>software projects.</w:t>
+      </w:r>
+      <w:r>
+        <w:rPr>
+          <w:bCs/>
+        </w:rPr>
+        <w:t xml:space="preserve"> Second, </w:t>
+      </w:r>
+      <w:r>
+        <w:rPr>
+          <w:bCs/>
+        </w:rPr>
+        <w:t>since the time these papers were published,</w:t>
+      </w:r>
+      <w:r>
+        <w:rPr>
+          <w:bCs/>
+        </w:rPr>
+        <w:t xml:space="preserve"> there has been an emergence in ultra-large mining projects that pull </w:t>
+      </w:r>
+      <w:r>
+        <w:rPr>
+          <w:bCs/>
+        </w:rPr>
+        <w:t xml:space="preserve">vast quantities of </w:t>
+      </w:r>
+      <w:r>
+        <w:rPr>
+          <w:bCs/>
+        </w:rPr>
+        <w:t>data from code repositories such as GitHub and SurgeForge. Using techniques such as MapReduce and NoSQL, projects such as Boa and GHTorrent are able to efficiently store</w:t>
+      </w:r>
+      <w:r>
+        <w:rPr>
+          <w:bCs/>
+        </w:rPr>
+        <w:t xml:space="preserve"> a large amount of information for thousands of projects</w:t>
+      </w:r>
+      <w:r>
+        <w:rPr>
+          <w:bCs/>
+        </w:rPr>
+        <w:t xml:space="preserve"> and </w:t>
+      </w:r>
+      <w:r>
+        <w:rPr>
+          <w:bCs/>
+        </w:rPr>
+        <w:t xml:space="preserve">can </w:t>
+      </w:r>
+      <w:r>
+        <w:rPr>
+          <w:bCs/>
+        </w:rPr>
+        <w:t xml:space="preserve">process </w:t>
+      </w:r>
+      <w:r>
+        <w:rPr>
+          <w:bCs/>
+        </w:rPr>
+        <w:t>advanced queries that scale over numerous projects and developers</w:t>
+      </w:r>
+      <w:r>
+        <w:rPr>
+          <w:bCs/>
+        </w:rPr>
+        <w:t xml:space="preserve"> [4]. To illustrate the scale of the data that these projects collect, GHTorrent’s dataset for the Mining Software Repository (MSR) challenge is over </w:t>
+      </w:r>
+      <w:r>
+        <w:rPr>
+          <w:bCs/>
+        </w:rPr>
+        <w:t>&lt;DATA&gt;</w:t>
+      </w:r>
+      <w:r>
+        <w:rPr>
+          <w:bCs/>
+        </w:rPr>
+        <w:t xml:space="preserve"> GB uncompressed</w:t>
+      </w:r>
+      <w:r>
+        <w:rPr>
+          <w:bCs/>
+        </w:rPr>
+        <w:t>. While this may not seem like a large amount at first, it must be realized that this dataset is intended to be downloaded and used locally. As a result, t</w:t>
+      </w:r>
+      <w:r>
+        <w:rPr>
+          <w:bCs/>
+        </w:rPr>
+        <w:t>hough it was possible before, researchers now have an easier time being able to analyze and collect metrics from a larger array of software projects.</w:t>
+      </w:r>
+    </w:p>
+    <w:p>
+      <w:pPr>
+        <w:rPr>
+          <w:bCs/>
+        </w:rPr>
+      </w:pPr>
+      <w:r>
+        <w:rPr>
+          <w:bCs/>
+        </w:rPr>
+        <w:lastRenderedPageBreak/>
+        <w:t>One study performed by Pingzer et al. [5] looks at the use of a particular social network called developer-module networks as a failure-predictor in Windows Vista binaries.</w:t>
+      </w:r>
+      <w:r>
+        <w:t xml:space="preserve"> </w:t>
+      </w:r>
+    </w:p>
+    <w:p>
+      <w:pPr>
+        <w:pStyle w:val="Heading2"/>
+      </w:pPr>
+      <w:r>
+        <w:t>Background</w:t>
+      </w:r>
+    </w:p>
+    <w:p>
+      <w:r>
+        <w:t>Background goes here.</w:t>
+      </w:r>
+    </w:p>
+    <w:p>
+      <w:pPr>
+        <w:pStyle w:val="Heading2"/>
+      </w:pPr>
+      <w:r>
+        <w:t>Motivation</w:t>
+      </w:r>
+    </w:p>
+    <w:p>
+      <w:r>
+        <w:t>Motivation goes here.</w:t>
+      </w:r>
+    </w:p>
+    <w:p>
+      <w:pPr>
+        <w:pStyle w:val="Heading2"/>
+      </w:pPr>
+      <w:r>
+        <w:t>Research Questions</w:t>
+      </w:r>
+    </w:p>
+    <w:p>
+      <w:r>
+        <w:t>Research questions go here.</w:t>
+      </w:r>
+    </w:p>
+    <w:p>
+      <w:pPr>
+        <w:pStyle w:val="Heading1"/>
+        <w:spacing w:before="120"/>
+      </w:pPr>
+      <w:r>
+        <w:t>METHODOLOGY</w:t>
+      </w:r>
+    </w:p>
+    <w:p>
+      <w:pPr>
+        <w:rPr>
+          <w:bCs/>
+        </w:rPr>
+      </w:pPr>
+      <w:r>
+        <w:rPr>
+          <w:bCs/>
+        </w:rPr>
+        <w:t xml:space="preserve">To achieve the research questions stated above, this project will evaluate several large scale GitHub repositories and build a developer-module network for each of these projects. These networks will then be compared to a repository’s GitHub Issues data which will be used to establish defects. This project will largely follow the methodology presented in the paper </w:t>
+      </w:r>
+      <w:r>
+        <w:rPr>
+          <w:bCs/>
+          <w:i/>
+        </w:rPr>
+        <w:t>Can Developer-Module Networks Predict Failures?</w:t>
+      </w:r>
+      <w:r>
+        <w:rPr>
+          <w:bCs/>
+        </w:rPr>
+        <w:t xml:space="preserve"> but will examine this phenomenon on multiple projects. To achieve this proposal’s stated goals, there are three main areas that need to be considered in this proposal. These are the repository dataset that will be used to build the developer-module networks, the experimental setup and evaluation, and the software tool. This section describes each of these three areas in detail.</w:t>
+      </w:r>
+    </w:p>
+    <w:p>
+      <w:pPr>
+        <w:pStyle w:val="Heading2"/>
+      </w:pPr>
+      <w:r>
+        <w:t>Dataset</w:t>
+      </w:r>
+    </w:p>
+    <w:p>
+      <w:r>
+        <w:t xml:space="preserve">As memory, storage, and processing power continuing to increase and with new data processing frameworks available that include MapReduce and Spark, researchers can mine and process lots of data from source-code management (SCM) repositories. However, despite the advantage of having such storage capabilities and frameworks, it can be fairly complicated to manually mine websites like GitHub and efficiently store all gathered data. Further, since some research topics in software evolution tend to require querying repositories for specific data, several different tools and solutions exist that aim to assist developers in querying SCM data efficiently and quickly. One tool, developed by researchers at Iowa State University, is a domain specific language (DSL) called Boa. By using a well-defined schema that is independent of different SCM repositories, users can write queries that pull data from different systems in a uniform way </w:t>
+      </w:r>
+      <w:sdt>
+        <w:sdtPr>
+          <w:id w:val="-1409378421"/>
+          <w:citation/>
+        </w:sdtPr>
+        <w:sdtContent>
+          <w:r>
+            <w:fldChar w:fldCharType="begin"/>
+          </w:r>
+          <w:r>
+            <w:instrText xml:space="preserve"> CITATION Dye15 \l 1033 </w:instrText>
           </w:r>
           <w:r>
             <w:fldChar w:fldCharType="separate"/>
@@ -378,389 +751,28 @@
         </w:sdtContent>
       </w:sdt>
       <w:r>
-        <w:t xml:space="preserve">. To illustrate the scale of the data that these projects collect, GHTorrent’s dataset for the Mining Software Repository (MSR) challenge is over </w:t>
-      </w:r>
-      <w:r>
-        <w:t>____ GB uncompressed t</w:t>
-      </w:r>
-      <w:r>
-        <w:t>hat is intended to be used locally</w:t>
-      </w:r>
-      <w:r>
-        <w:t>. Though it was possible before, researchers</w:t>
-      </w:r>
-      <w:r>
-        <w:t xml:space="preserve"> now have an easier time being able to analyze and collect metrics from a larger array of software projects.</w:t>
-      </w:r>
-    </w:p>
-    <w:p>
-      <w:pPr>
-        <w:pStyle w:val="BodyTextIndent"/>
-        <w:spacing w:after="120"/>
-        <w:ind w:firstLine="0"/>
-      </w:pPr>
-      <w:r>
-        <w:t xml:space="preserve">One study performed by Pingzer et al. </w:t>
-      </w:r>
-      <w:sdt>
-        <w:sdtPr>
-          <w:id w:val="-757053251"/>
-          <w:citation/>
-        </w:sdtPr>
-        <w:sdtContent>
-          <w:r>
-            <w:fldChar w:fldCharType="begin"/>
-          </w:r>
-          <w:r>
-            <w:instrText xml:space="preserve"> CITATION Pin08 \l 1033 </w:instrText>
-          </w:r>
-          <w:r>
-            <w:fldChar w:fldCharType="separate"/>
-          </w:r>
-          <w:r>
-            <w:rPr>
-              <w:noProof/>
-            </w:rPr>
-            <w:t>[5]</w:t>
-          </w:r>
-          <w:r>
-            <w:fldChar w:fldCharType="end"/>
-          </w:r>
-        </w:sdtContent>
-      </w:sdt>
-      <w:r>
-        <w:t xml:space="preserve"> looks at the use of a particular social network called developer-module networks as a failure-predictor in Windows Vista binaries. </w:t>
-      </w:r>
-      <w:bookmarkStart w:id="0" w:name="_GoBack"/>
-      <w:bookmarkEnd w:id="0"/>
-    </w:p>
-    <w:p>
-      <w:pPr>
-        <w:pStyle w:val="Heading2"/>
-      </w:pPr>
-      <w:r>
-        <w:t>Background</w:t>
-      </w:r>
-    </w:p>
-    <w:p>
-      <w:r>
-        <w:t>Background goes here.</w:t>
-      </w:r>
-    </w:p>
-    <w:p>
-      <w:pPr>
-        <w:pStyle w:val="Heading2"/>
-      </w:pPr>
-      <w:r>
+        <w:t>. Based on the Boa schema, queries can be written that can target Git, Mercurial, and Subversion repositories among others. Further data pertaining to software projects, contributors and code can be queried.</w:t>
+      </w:r>
+    </w:p>
+    <w:p>
+      <w:r>
+        <w:t xml:space="preserve">While the Boa DSL itself is a powerful DSL for mining large repositories, the Boa project also contains a snapshot of GitHub and SurgeForge repository data. For instance, the GitHub </w:t>
+      </w:r>
+      <w:r>
+        <w:rPr>
+          <w:noProof/>
+        </w:rPr>
         <w:lastRenderedPageBreak/>
-        <w:t>Motivation</w:t>
-      </w:r>
-    </w:p>
-    <w:p>
-      <w:r>
-        <w:t>Motivation goes here.</w:t>
-      </w:r>
-    </w:p>
-    <w:p>
-      <w:pPr>
-        <w:pStyle w:val="Heading2"/>
-      </w:pPr>
-      <w:r>
-        <w:t>Research Questions</w:t>
-      </w:r>
-    </w:p>
-    <w:p>
-      <w:r>
-        <w:t>Research questions go here.</w:t>
-      </w:r>
-    </w:p>
-    <w:p>
-      <w:pPr>
-        <w:pStyle w:val="Heading1"/>
-        <w:spacing w:before="120"/>
-      </w:pPr>
-      <w:r>
-        <w:t>METHODOLOGY</w:t>
-      </w:r>
-    </w:p>
-    <w:p>
-      <w:pPr>
-        <w:pStyle w:val="BodyTextIndent"/>
-        <w:spacing w:after="120"/>
-        <w:ind w:firstLine="0"/>
-      </w:pPr>
-      <w:r>
-        <w:rPr>
-          <w:bCs/>
-        </w:rPr>
-        <w:t xml:space="preserve">To achieve the research questions stated above, this project will evaluate several large scale GitHub repositories and compare a social network of contributors and components to the repository’s GitHub Issues data. This project will largely follow the methodology presented in the paper </w:t>
-      </w:r>
-      <w:r>
-        <w:rPr>
-          <w:bCs/>
-          <w:i/>
-        </w:rPr>
-        <w:t>Can Developer-Module Networks Predict Failures?</w:t>
-      </w:r>
-      <w:r>
-        <w:rPr>
-          <w:bCs/>
-        </w:rPr>
-        <w:t xml:space="preserve"> except with on a dataset which includes a variety of open-source projects. This section describes three major areas that will be investigated and researched through the duration of the project. These are the repository dataset that will be used, the experimental evaluation, and the software tool. This section describes each of these three areas in detail.</w:t>
-      </w:r>
-    </w:p>
-    <w:p>
-      <w:pPr>
-        <w:pStyle w:val="Heading2"/>
-      </w:pPr>
-      <w:r>
-        <w:t>Dataset</w:t>
-      </w:r>
-    </w:p>
-    <w:p>
-      <w:r>
-        <w:t>With memory, storage, and processing power increasing at a dizzying pace and with new data processing frameworks including MapReduce and Spark, researchers in the field of software engineering are able to mine larger repositories of code data. Despite this advantage, developing mining programs using frameworks such as MapReduce tends to be far too low level and time-consuming for the needs of researchers. Since much research in software evolution tends to require the use of large quantities of data, many different solutions have been developed to aid researchers in mining code repository data. One such solution, developed by researchers at Iowa State University, is a domain specific language (DSL) called Boa. By using a well-defined schema, users can write queries that can pull data from different version control systems in a uniform way</w:t>
-      </w:r>
-      <w:r>
-        <w:t xml:space="preserve"> </w:t>
-      </w:r>
-      <w:sdt>
-        <w:sdtPr>
-          <w:id w:val="-510443876"/>
-          <w:citation/>
-        </w:sdtPr>
-        <w:sdtEndPr/>
-        <w:sdtContent>
-          <w:r>
-            <w:fldChar w:fldCharType="begin"/>
-          </w:r>
-          <w:r>
-            <w:instrText xml:space="preserve"> CITATION Dye15 \l 1033 </w:instrText>
-          </w:r>
-          <w:r>
-            <w:fldChar w:fldCharType="separate"/>
-          </w:r>
-          <w:r>
-            <w:rPr>
-              <w:noProof/>
-            </w:rPr>
-            <w:t>[6]</w:t>
-          </w:r>
-          <w:r>
-            <w:fldChar w:fldCharType="end"/>
-          </w:r>
-        </w:sdtContent>
-      </w:sdt>
-      <w:r>
-        <w:t>. Based on their schema, queries can be written that include data pertaining to software projects, repository contributors and code changes.</w:t>
-      </w:r>
-    </w:p>
-    <w:p>
-      <w:r>
-        <w:t>What makes this attractive is that, in addition to the Boa DSL, researchers at Iowa State developed a repository of GitHub data from September, 2013 that contains over 70,000 repositories</w:t>
-      </w:r>
-      <w:r>
-        <w:t xml:space="preserve"> </w:t>
-      </w:r>
-      <w:sdt>
-        <w:sdtPr>
-          <w:id w:val="1504771834"/>
-          <w:citation/>
-        </w:sdtPr>
-        <w:sdtEndPr/>
-        <w:sdtContent>
-          <w:r>
-            <w:fldChar w:fldCharType="begin"/>
-          </w:r>
-          <w:r>
-            <w:instrText xml:space="preserve"> CITATION Lab15 \l 1033 </w:instrText>
-          </w:r>
-          <w:r>
-            <w:fldChar w:fldCharType="separate"/>
-          </w:r>
-          <w:r>
-            <w:rPr>
-              <w:noProof/>
-            </w:rPr>
-            <w:t>[7]</w:t>
-          </w:r>
-          <w:r>
-            <w:fldChar w:fldCharType="end"/>
-          </w:r>
-        </w:sdtContent>
-      </w:sdt>
-      <w:r>
-        <w:t xml:space="preserve">. While this is a large number of repositories, the data is stored on Iowa State's servers and Boa queries targeting the data are run on a Hadoop cluster. Despite the drawback of not being local, there are advantages such as being able to offload computational power and being able to submit Boa queries through a rich web interface, Eclipse plugin or Java API. As such, for this project, we propose to use Boa and its associated GitHub repository data. Based on this, this project will use the Boa DSL and the accompanying GitHub data from September 2013 to achieve the stated goals. </w:t>
-      </w:r>
-    </w:p>
-    <w:p>
-      <w:r>
-        <w:t xml:space="preserve">While Boa has many advantages that make it preferable to other GitHub data dumps, one limitation is Boa’s lack of GitHub Issue </w:t>
-      </w:r>
-      <w:r>
-        <w:lastRenderedPageBreak/>
-        <w:t>data in its GitHub dataset. Since our project relies on this issue data, we will need to overcome this problem. To do this, the project will build a simple program that uses the GitHub API to mine a repository’s Issue data. The GitHub API is service provided by GitHub that allows clients to receive desired GitHub data in the form of JSON</w:t>
-      </w:r>
-      <w:sdt>
-        <w:sdtPr>
-          <w:id w:val="-1905292144"/>
-          <w:citation/>
-        </w:sdtPr>
-        <w:sdtEndPr/>
-        <w:sdtContent>
-          <w:r>
-            <w:fldChar w:fldCharType="begin"/>
-          </w:r>
-          <w:r>
-            <w:instrText xml:space="preserve"> CITATION Gou12 \l 1033 </w:instrText>
-          </w:r>
-          <w:r>
-            <w:fldChar w:fldCharType="separate"/>
-          </w:r>
-          <w:r>
-            <w:rPr>
-              <w:noProof/>
-            </w:rPr>
-            <w:t xml:space="preserve"> [4]</w:t>
-          </w:r>
-          <w:r>
-            <w:fldChar w:fldCharType="end"/>
-          </w:r>
-        </w:sdtContent>
-      </w:sdt>
-      <w:r>
-        <w:t>. The service is easy to access and there are many different open-source software libraries that automate parsing this data. Based on these factors, our project will obtain the Issue data using either raw JSON requests or by using an external open-source library.</w:t>
-      </w:r>
-    </w:p>
-    <w:p>
-      <w:pPr>
-        <w:pStyle w:val="Heading2"/>
-      </w:pPr>
-      <w:r>
-        <w:t>Research Evaluation</w:t>
-      </w:r>
-    </w:p>
-    <w:p>
-      <w:r>
-        <w:t>Research evaluation goes here.</w:t>
-      </w:r>
-    </w:p>
-    <w:p>
-      <w:pPr>
-        <w:pStyle w:val="Heading2"/>
-      </w:pPr>
-      <w:r>
-        <w:t>Software Tool</w:t>
-      </w:r>
-    </w:p>
-    <w:p>
-      <w:r>
-        <w:t>An extra component delivered by this project will be a software tool that will attempt to automate part of the methodology described above. It is expected that this tool will be able to connect directly to Boa’s external servers, pull desired GitHub repository data using customized Boa queries, mine GitHub Issue data fo</w:t>
-      </w:r>
-      <w:r>
-        <w:t xml:space="preserve">r that repository and build the developer-module graphs. This tool will have a graphical user interface that will visualize the computed social network for the supplied GitHub repository. </w:t>
-      </w:r>
-    </w:p>
-    <w:p>
-      <w:r>
-        <w:t xml:space="preserve">While most of the specifications of the software tool will be determined during the project lifetime, there are several already-decided aspects. First, this tool will be developed using Java because of </w:t>
-      </w:r>
-      <w:r>
-        <w:t xml:space="preserve">language </w:t>
-      </w:r>
-      <w:r>
-        <w:t>limitations</w:t>
-      </w:r>
-      <w:r>
-        <w:t xml:space="preserve"> for </w:t>
-      </w:r>
-      <w:r>
-        <w:t>the Boa API and</w:t>
-      </w:r>
-      <w:r>
-        <w:t xml:space="preserve"> since Java boasts a large</w:t>
-      </w:r>
-      <w:r>
-        <w:t xml:space="preserve"> number of open-source graph packages including </w:t>
-      </w:r>
-      <w:r>
-        <w:t>Java Universal Network Graph Framework (</w:t>
-      </w:r>
-      <w:r>
-        <w:t>JUNG</w:t>
-      </w:r>
-      <w:r>
-        <w:t>)</w:t>
-      </w:r>
-      <w:r>
-        <w:t xml:space="preserve"> and Gephi. With much research already conducted into the features of these open-source graphing libraries </w:t>
-      </w:r>
-      <w:sdt>
-        <w:sdtPr>
-          <w:id w:val="-310478860"/>
-          <w:citation/>
-        </w:sdtPr>
-        <w:sdtEndPr/>
-        <w:sdtContent>
-          <w:r>
-            <w:fldChar w:fldCharType="begin"/>
-          </w:r>
-          <w:r>
-            <w:instrText xml:space="preserve">CITATION Har12 \l 1033 </w:instrText>
-          </w:r>
-          <w:r>
-            <w:fldChar w:fldCharType="separate"/>
-          </w:r>
-          <w:r>
-            <w:rPr>
-              <w:noProof/>
-            </w:rPr>
-            <w:t>[8]</w:t>
-          </w:r>
-          <w:r>
-            <w:fldChar w:fldCharType="end"/>
-          </w:r>
-        </w:sdtContent>
-      </w:sdt>
-      <w:r>
-        <w:t xml:space="preserve">, this project will also determine which is best for </w:t>
-      </w:r>
-      <w:r>
-        <w:t xml:space="preserve">use in </w:t>
-      </w:r>
-      <w:r>
-        <w:t>the software tool.</w:t>
-      </w:r>
-      <w:r>
-        <w:t xml:space="preserve"> </w:t>
-      </w:r>
-      <w:r>
-        <w:t xml:space="preserve">  </w:t>
-      </w:r>
-    </w:p>
-    <w:p>
-      <w:pPr>
-        <w:pStyle w:val="Heading1"/>
-      </w:pPr>
-      <w:r>
-        <w:t>CHALLENGES</w:t>
-      </w:r>
-    </w:p>
-    <w:p>
-      <w:r>
-        <w:rPr>
-          <w:noProof/>
-        </w:rPr>
         <mc:AlternateContent>
           <mc:Choice Requires="wpg">
             <w:drawing>
-              <wp:anchor distT="0" distB="0" distL="114300" distR="114300" simplePos="0" relativeHeight="251660800" behindDoc="0" locked="0" layoutInCell="1" allowOverlap="1" wp14:anchorId="58E86F63" wp14:editId="3EC92F3A">
+              <wp:anchor distT="0" distB="0" distL="114300" distR="114300" simplePos="0" relativeHeight="251659776" behindDoc="0" locked="0" layoutInCell="1" allowOverlap="1" wp14:anchorId="58E86F63" wp14:editId="182B1660">
                 <wp:simplePos x="0" y="0"/>
                 <wp:positionH relativeFrom="column">
-                  <wp:posOffset>89704</wp:posOffset>
+                  <wp:posOffset>3440430</wp:posOffset>
                 </wp:positionH>
                 <wp:positionV relativeFrom="paragraph">
-                  <wp:posOffset>575254</wp:posOffset>
+                  <wp:posOffset>38735</wp:posOffset>
                 </wp:positionV>
                 <wp:extent cx="2864485" cy="3014345"/>
                 <wp:effectExtent l="0" t="0" r="0" b="0"/>
@@ -836,19 +848,32 @@
                                   <w:szCs w:val="20"/>
                                 </w:rPr>
                               </w:pPr>
-                              <w:bookmarkStart w:id="1" w:name="_Ref444500990"/>
+                              <w:bookmarkStart w:id="0" w:name="_Ref444500990"/>
                               <w:r>
                                 <w:t xml:space="preserve">Figure </w:t>
                               </w:r>
-                              <w:fldSimple w:instr=" SEQ Figure \* ARABIC ">
-                                <w:r>
-                                  <w:rPr>
-                                    <w:noProof/>
-                                  </w:rPr>
-                                  <w:t>1</w:t>
-                                </w:r>
-                              </w:fldSimple>
-                              <w:bookmarkEnd w:id="1"/>
+                              <w:r>
+                                <w:fldChar w:fldCharType="begin"/>
+                              </w:r>
+                              <w:r>
+                                <w:instrText xml:space="preserve"> SEQ Figure \* ARABIC </w:instrText>
+                              </w:r>
+                              <w:r>
+                                <w:fldChar w:fldCharType="separate"/>
+                              </w:r>
+                              <w:r>
+                                <w:rPr>
+                                  <w:noProof/>
+                                </w:rPr>
+                                <w:t>1</w:t>
+                              </w:r>
+                              <w:r>
+                                <w:rPr>
+                                  <w:noProof/>
+                                </w:rPr>
+                                <w:fldChar w:fldCharType="end"/>
+                              </w:r>
+                              <w:bookmarkEnd w:id="0"/>
                               <w:r>
                                 <w:t>: An illustration of the sources of data required in our project. Schemas will have to be altered to allow for the two databases to be combined.</w:t>
                               </w:r>
@@ -870,7 +895,7 @@
           </mc:Choice>
           <mc:Fallback>
             <w:pict>
-              <v:group w14:anchorId="58E86F63" id="Group 3" o:spid="_x0000_s1026" style="position:absolute;left:0;text-align:left;margin-left:7.05pt;margin-top:45.3pt;width:225.55pt;height:237.35pt;z-index:251660800" coordsize="28644,30143" o:gfxdata="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">
+              <v:group w14:anchorId="58E86F63" id="Group 3" o:spid="_x0000_s1026" style="position:absolute;left:0;text-align:left;margin-left:270.9pt;margin-top:3.05pt;width:225.55pt;height:237.35pt;z-index:251659776" coordsize="28644,30143" o:gfxdata="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">
                 <v:shapetype id="_x0000_t75" coordsize="21600,21600" o:spt="75" o:preferrelative="t" path="m@4@5l@4@11@9@11@9@5xe" filled="f" stroked="f">
                   <v:stroke joinstyle="miter"/>
                   <v:formulas>
@@ -909,19 +934,32 @@
                             <w:szCs w:val="20"/>
                           </w:rPr>
                         </w:pPr>
-                        <w:bookmarkStart w:id="2" w:name="_Ref444500990"/>
+                        <w:bookmarkStart w:id="1" w:name="_Ref444500990"/>
                         <w:r>
                           <w:t xml:space="preserve">Figure </w:t>
                         </w:r>
-                        <w:fldSimple w:instr=" SEQ Figure \* ARABIC ">
-                          <w:r>
-                            <w:rPr>
-                              <w:noProof/>
-                            </w:rPr>
-                            <w:t>1</w:t>
-                          </w:r>
-                        </w:fldSimple>
-                        <w:bookmarkEnd w:id="2"/>
+                        <w:r>
+                          <w:fldChar w:fldCharType="begin"/>
+                        </w:r>
+                        <w:r>
+                          <w:instrText xml:space="preserve"> SEQ Figure \* ARABIC </w:instrText>
+                        </w:r>
+                        <w:r>
+                          <w:fldChar w:fldCharType="separate"/>
+                        </w:r>
+                        <w:r>
+                          <w:rPr>
+                            <w:noProof/>
+                          </w:rPr>
+                          <w:t>1</w:t>
+                        </w:r>
+                        <w:r>
+                          <w:rPr>
+                            <w:noProof/>
+                          </w:rPr>
+                          <w:fldChar w:fldCharType="end"/>
+                        </w:r>
+                        <w:bookmarkEnd w:id="1"/>
                         <w:r>
                           <w:t>: An illustration of the sources of data required in our project. Schemas will have to be altered to allow for the two databases to be combined.</w:t>
                         </w:r>
@@ -936,7 +974,176 @@
         </mc:AlternateContent>
       </w:r>
       <w:r>
-        <w:t xml:space="preserve">As with any project, there are a variety of challenges that will need to be overcome for our project to achieve its stated goals. These challenges can be split into several categories: </w:t>
+        <w:t xml:space="preserve">snapshot contains data from September, 2013 and it has over 70,000 repositories stored </w:t>
+      </w:r>
+      <w:sdt>
+        <w:sdtPr>
+          <w:id w:val="-236324812"/>
+          <w:citation/>
+        </w:sdtPr>
+        <w:sdtContent>
+          <w:r>
+            <w:fldChar w:fldCharType="begin"/>
+          </w:r>
+          <w:r>
+            <w:instrText xml:space="preserve"> CITATION Lab15 \l 1033 </w:instrText>
+          </w:r>
+          <w:r>
+            <w:fldChar w:fldCharType="separate"/>
+          </w:r>
+          <w:r>
+            <w:rPr>
+              <w:noProof/>
+            </w:rPr>
+            <w:t>[5]</w:t>
+          </w:r>
+          <w:r>
+            <w:fldChar w:fldCharType="end"/>
+          </w:r>
+        </w:sdtContent>
+      </w:sdt>
+      <w:r>
+        <w:t>. What makes this further desirable is that, though these snapshots are very large, the data is completely stored on Boa’s servers. Therefore, when a user submits a Boa query, the query is compiled on Iowa State’s servers and run as a MapReduce program on a remote Hadoop cluster. Therefore, even though this project would not have local access to this data, there is the advantage of being able to offload computational power to a remote cluster and being able to access the Boa interface through a rich web interface, Eclipse plugin or Java API. Based on these factors, this project will use the Boa DSL and the accompanying GitHub data from September 2013 to collect project and contributor data that will allow us to build the developer-module network. Prior to submitting this proposal, we ran several example queries on the full GitHub snapshot and were able to determine that the data is well-suited for the needs of this project.</w:t>
+      </w:r>
+    </w:p>
+    <w:p>
+      <w:r>
+        <w:t xml:space="preserve">While Boa has many advantages that make it preferable to other projects that allow users to mine GitHub data, there is one major limitation that has to be addressed. Since Boa attempts to use a standardized schema for all SCM services, there is no way to obtain GitHub Issue data for selected repositories. Since this project relies on the use of Issue data to determine components that are failure-prone, Issue data needs to be pulled from an additional source. As such, we propose building a simple program that uses the GitHub API to mine a repository’s Issue data. The GitHub API is service provided by GitHub that allows clients to receive desired GitHub data in the form of JSON </w:t>
+      </w:r>
+      <w:sdt>
+        <w:sdtPr>
+          <w:id w:val="-104038366"/>
+          <w:citation/>
+        </w:sdtPr>
+        <w:sdtContent>
+          <w:r>
+            <w:fldChar w:fldCharType="begin"/>
+          </w:r>
+          <w:r>
+            <w:instrText xml:space="preserve"> CITATION Gou12 \l 1033 </w:instrText>
+          </w:r>
+          <w:r>
+            <w:fldChar w:fldCharType="separate"/>
+          </w:r>
+          <w:r>
+            <w:rPr>
+              <w:noProof/>
+            </w:rPr>
+            <w:t>[6]</w:t>
+          </w:r>
+          <w:r>
+            <w:fldChar w:fldCharType="end"/>
+          </w:r>
+        </w:sdtContent>
+      </w:sdt>
+      <w:r>
+        <w:t>. Further, this program will rely on different open-source software libraries that exist which will allow our program to pull specific data from GitHub and cache it in a database. While the specifics of this program has not been fully determined, it is expected that many of the libraries and classes used in it will be ported over and used in the software tool</w:t>
+      </w:r>
+      <w:r>
+        <w:t xml:space="preserve"> described in Section </w:t>
+      </w:r>
+      <w:r>
+        <w:fldChar w:fldCharType="begin"/>
+      </w:r>
+      <w:r>
+        <w:instrText xml:space="preserve"> REF _Ref444537405 \r \h </w:instrText>
+      </w:r>
+      <w:r>
+        <w:fldChar w:fldCharType="separate"/>
+      </w:r>
+      <w:r>
+        <w:t>3.2</w:t>
+      </w:r>
+      <w:r>
+        <w:fldChar w:fldCharType="end"/>
+      </w:r>
+      <w:r>
+        <w:t>.</w:t>
+      </w:r>
+    </w:p>
+    <w:p>
+      <w:r>
+        <w:t>As an aside, while GHTorrent was another potential candidate for use as the dataset in this project, the GHTorrent project was suspended as of February 27th and all project data has been removed until further notice due to privacy concerns.</w:t>
+      </w:r>
+    </w:p>
+    <w:p>
+      <w:pPr>
+        <w:pStyle w:val="Heading2"/>
+      </w:pPr>
+      <w:bookmarkStart w:id="2" w:name="_Ref444537405"/>
+      <w:r>
+        <w:t>Research Evaluation</w:t>
+      </w:r>
+      <w:bookmarkEnd w:id="2"/>
+    </w:p>
+    <w:p>
+      <w:r>
+        <w:t>Research evaluation goes here.</w:t>
+      </w:r>
+    </w:p>
+    <w:p>
+      <w:pPr>
+        <w:pStyle w:val="Heading2"/>
+      </w:pPr>
+      <w:bookmarkStart w:id="3" w:name="_Ref444537390"/>
+      <w:r>
+        <w:t>Software Tool</w:t>
+      </w:r>
+      <w:bookmarkEnd w:id="3"/>
+    </w:p>
+    <w:p>
+      <w:r>
+        <w:t xml:space="preserve">While not the main purpose of this project, an extra component that will be worked on is a software tool that will attempt to automate part of the methodology described above. Since this tool is not the main focus of this research project, it will likely not be fully completed by the time of the class presentation and, instead, will be worked on afterwards. The functionality of the tool can be divided into several different segments. Once complete, this tool will be able to connect directly to Boa’s servers, execute Boa queries, retrieve their results, and from it build the developer-module network automatically for any specified repository. Further, to better illustrate the size and layout of the network, this tool will have a graphical user interface that will display network of the desired repository. Finally, since this tool is planned to automate the described methodology, the user will not have to write their own Boa queries to pull the required data from Iowa State’s servers.  </w:t>
+      </w:r>
+    </w:p>
+    <w:p>
+      <w:r>
+        <w:t xml:space="preserve">Though this project may seem fairly ambitious, there are several considerations that have to be made which will assist in production. First, since Boa has an API, having this software tool connect to Boa and run queries is fairly trivial. Prior to writing this proposal, we wrote an example program that carries out much of said functionality. Next, since Boa queries will have to be written during the manual experiment, these queries can be recycled and integrated into this tool. Finally, since Java boasts a large number of open-source graph packages including Java Universal Network Graph Framework (JUNG) and Gephi, building the developer-module network will be simplified. Since many Java graphing libraries have been subject to much research regarding their features </w:t>
+      </w:r>
+      <w:sdt>
+        <w:sdtPr>
+          <w:id w:val="30623717"/>
+          <w:citation/>
+        </w:sdtPr>
+        <w:sdtContent>
+          <w:r>
+            <w:fldChar w:fldCharType="begin"/>
+          </w:r>
+          <w:r>
+            <w:instrText xml:space="preserve">CITATION Har12 \l 1033 </w:instrText>
+          </w:r>
+          <w:r>
+            <w:fldChar w:fldCharType="separate"/>
+          </w:r>
+          <w:r>
+            <w:rPr>
+              <w:noProof/>
+            </w:rPr>
+            <w:t>[7]</w:t>
+          </w:r>
+          <w:r>
+            <w:fldChar w:fldCharType="end"/>
+          </w:r>
+        </w:sdtContent>
+      </w:sdt>
+      <w:r>
+        <w:t>, this project will also need to determine which is best for use in the software tool</w:t>
+      </w:r>
+      <w:r>
+        <w:t>.</w:t>
+      </w:r>
+    </w:p>
+    <w:p>
+      <w:pPr>
+        <w:pStyle w:val="Heading1"/>
+      </w:pPr>
+      <w:r>
+        <w:t>CHALLENGES</w:t>
+      </w:r>
+    </w:p>
+    <w:p>
+      <w:r>
+        <w:t xml:space="preserve">As with any project, there are a variety of challenges that we will need to overcome for our project to achieve its stated goals. For this project, the challenges that have been identified can be split into two categories: </w:t>
       </w:r>
       <w:r>
         <w:rPr>
@@ -959,18 +1166,14 @@
     </w:p>
     <w:p>
       <w:r>
-        <w:t xml:space="preserve">Data challenges refer to problems encountered when dealing with the data itself. Since we will be dealing with GitHub repositories, </w:t>
-      </w:r>
-      <w:r>
-        <w:lastRenderedPageBreak/>
-        <w:t xml:space="preserve">there are certain considerations that need to take place when conducting the experiment. Previous research has found several challenges that can arise when mining GitHub for data. Since GitHub hosts professional open-source projects and hobbyist projects alike, most repositories tend to have very little commit activity </w:t>
+        <w:tab/>
+        <w:t xml:space="preserve">Data challenges refer to problems encountered when dealing with the data itself. Since we will be dealing with GitHub repositories, there are certain considerations that need to take place when conducting this experiment. Previous research has found several issues that can arise when mining GitHub for data. Since GitHub hosts both professional, open-source, and hobbyist projects, the vast majority of repositories tend to have very little commit activity </w:t>
       </w:r>
       <w:sdt>
         <w:sdtPr>
           <w:id w:val="1997685280"/>
           <w:citation/>
         </w:sdtPr>
-        <w:sdtEndPr/>
         <w:sdtContent>
           <w:r>
             <w:fldChar w:fldCharType="begin"/>
@@ -985,7 +1188,7 @@
             <w:rPr>
               <w:noProof/>
             </w:rPr>
-            <w:t>[9]</w:t>
+            <w:t>[8]</w:t>
           </w:r>
           <w:r>
             <w:fldChar w:fldCharType="end"/>
@@ -993,20 +1196,210 @@
         </w:sdtContent>
       </w:sdt>
       <w:r>
-        <w:t xml:space="preserve">. Luckily, since our project will focus on larger, more active projects, this should not be a problem. One challenge associated with our project may come from the fact that GitHub is a pull-based development system. For instance, the Rails project has over 8,000 project forks and over 50,000 commits </w:t>
+        <w:t xml:space="preserve">. Luckily, since our project aims to focus on larger, more active projects, this should not be a problem. Another challenge associated with GitHub may come from the fact that it is a pull-based development system. For instance, the Rails project has over 8,000 project forks and over 50,000 commits </w:t>
       </w:r>
       <w:sdt>
         <w:sdtPr>
           <w:id w:val="920374559"/>
           <w:citation/>
         </w:sdtPr>
-        <w:sdtEndPr/>
         <w:sdtContent>
           <w:r>
             <w:fldChar w:fldCharType="begin"/>
           </w:r>
           <w:r>
             <w:instrText xml:space="preserve"> CITATION Kal14 \l 1033 </w:instrText>
+          </w:r>
+          <w:r>
+            <w:fldChar w:fldCharType="separate"/>
+          </w:r>
+          <w:r>
+            <w:rPr>
+              <w:noProof/>
+            </w:rPr>
+            <w:t>[8]</w:t>
+          </w:r>
+          <w:r>
+            <w:fldChar w:fldCharType="end"/>
+          </w:r>
+        </w:sdtContent>
+      </w:sdt>
+      <w:r>
+        <w:t xml:space="preserve">. However, of those 50,000 commits, there are actually only 34,000 commits to the core Rails repository. As such, this project must also consider the activity in forked repositories as well to get a bigger picture of commit and contributor information. </w:t>
+      </w:r>
+    </w:p>
+    <w:p>
+      <w:r>
+        <w:tab/>
+        <w:t xml:space="preserve">Methodology challenges refer to issues that are likely to be encountered when conducting the experiment. One major challenge that may occur will be linking the Issue data for a particular project to the data collected from Boa. Since it is likely that the information pulled from these two sources will likely have different schemas, much consideration must be taken into how we will process this. It is possible that there is some process that will swizzles the data so that the two collected datasets are compatible </w:t>
+      </w:r>
+      <w:r>
+        <w:lastRenderedPageBreak/>
+        <w:t xml:space="preserve">with each other. </w:t>
+      </w:r>
+      <w:r>
+        <w:fldChar w:fldCharType="begin"/>
+      </w:r>
+      <w:r>
+        <w:instrText xml:space="preserve"> REF _Ref444500990 \h </w:instrText>
+      </w:r>
+      <w:r>
+        <w:fldChar w:fldCharType="separate"/>
+      </w:r>
+      <w:r>
+        <w:t xml:space="preserve">Figure </w:t>
+      </w:r>
+      <w:r>
+        <w:rPr>
+          <w:noProof/>
+        </w:rPr>
+        <w:t>1</w:t>
+      </w:r>
+      <w:r>
+        <w:fldChar w:fldCharType="end"/>
+      </w:r>
+      <w:r>
+        <w:t xml:space="preserve"> </w:t>
+      </w:r>
+      <w:r>
+        <w:t>illustrates this problem. The data swizzling will need to take place before we can extrapolate information from this dataset.</w:t>
+      </w:r>
+    </w:p>
+    <w:p>
+      <w:pPr>
+        <w:pStyle w:val="Heading1"/>
+      </w:pPr>
+      <w:r>
+        <w:t>TIMELINE</w:t>
+      </w:r>
+    </w:p>
+    <w:p>
+      <w:r>
+        <w:t>To achieve the objectives stated in this proposal, this project has been split into several small milestones. Importantly, although the submission deadline for this project is on the 29</w:t>
+      </w:r>
+      <w:r>
+        <w:rPr>
+          <w:vertAlign w:val="superscript"/>
+        </w:rPr>
+        <w:t>th</w:t>
+      </w:r>
+      <w:r>
+        <w:t xml:space="preserve"> of March, we aim to continue this project to further develop the software tool. This section highlights the proposed timeline and describes each of the milestones in detail.</w:t>
+      </w:r>
+    </w:p>
+    <w:p>
+      <w:pPr>
+        <w:rPr>
+          <w:b/>
+        </w:rPr>
+      </w:pPr>
+      <w:r>
+        <w:rPr>
+          <w:b/>
+        </w:rPr>
+        <w:t>Milestone #1 (March 7th, 2016) –</w:t>
+      </w:r>
+    </w:p>
+    <w:p>
+      <w:pPr>
+        <w:ind w:left="360" w:firstLine="1"/>
+      </w:pPr>
+      <w:r>
+        <w:t>This milestone is concerned with understanding the Boa DSL and GitHub API in greater detail. In particular, we would like to work on developing queries that allow us to pull relevant data from GitHub repositories. By the end of this milestone, our project will have the Boa queries completed and will have started developing a tool that allows us to pull Issues from the GitHub API.</w:t>
+      </w:r>
+    </w:p>
+    <w:p>
+      <w:pPr>
+        <w:rPr>
+          <w:b/>
+        </w:rPr>
+      </w:pPr>
+      <w:r>
+        <w:rPr>
+          <w:b/>
+        </w:rPr>
+        <w:t>Milestone #2 (March 14th, 2016) –</w:t>
+      </w:r>
+    </w:p>
+    <w:p>
+      <w:pPr>
+        <w:ind w:left="360" w:firstLine="1"/>
+      </w:pPr>
+      <w:r>
+        <w:t>In this milestone, there are two major goals that will be achieved. First, we will identify a collection of GitHub repositories that would be ideal to analyze. Projects that utilize GitHub’s Issue tracker are required since this project determines defects from this data. Secondly, at this milestone, it is expected that the tool that mines GitHub Issue data will be complete and able to properly archive this data in some data store.</w:t>
+      </w:r>
+    </w:p>
+    <w:p>
+      <w:pPr>
+        <w:rPr>
+          <w:b/>
+        </w:rPr>
+      </w:pPr>
+      <w:r>
+        <w:rPr>
+          <w:b/>
+        </w:rPr>
+        <w:t>Milestone #3 (March 29th, 2016) –</w:t>
+      </w:r>
+    </w:p>
+    <w:p>
+      <w:pPr>
+        <w:ind w:left="360" w:firstLine="1"/>
+      </w:pPr>
+      <w:r>
+        <w:t>There are multiple goals that must be achieved by this milestone. Mostly, this milestone is concerned with the completion of research that attempts to answer the research questions presented in this proposal. Further, at this milestone we will deliver a paper summarizing our findings. Additionally, if time permits, the development of the software tool will be underway at this state and a usable demo will be provided.</w:t>
+      </w:r>
+    </w:p>
+    <w:p>
+      <w:pPr>
+        <w:rPr>
+          <w:b/>
+        </w:rPr>
+      </w:pPr>
+      <w:r>
+        <w:rPr>
+          <w:b/>
+        </w:rPr>
+        <w:t>Milestone #4 (End of April, 2016) –</w:t>
+      </w:r>
+      <w:bookmarkStart w:id="4" w:name="_GoBack"/>
+      <w:bookmarkEnd w:id="4"/>
+    </w:p>
+    <w:p>
+      <w:pPr>
+        <w:ind w:left="360"/>
+      </w:pPr>
+      <w:r>
+        <w:t>While outside of the project deadline, this milestone is concerned with the completion of the first prototype of the software tool. By this point, the tool should be able to automatically pull data from Boa’s Java interface, visualize GitHub contributions and contributors, and develop social network information from the data. While some of these features are expected to be completed in milestone three, this milestone is focused on the completion of all features.</w:t>
+      </w:r>
+    </w:p>
+    <w:p>
+      <w:pPr>
+        <w:pStyle w:val="Heading1"/>
+      </w:pPr>
+      <w:r>
+        <w:t>CONCLUSION</w:t>
+      </w:r>
+    </w:p>
+    <w:p>
+      <w:r>
+        <w:t xml:space="preserve">In this proposal, we present a study that examines developer-module networks and failure prediction across a wide variety of open-source projects. This project aims to extend upon Pingzer, et </w:t>
+      </w:r>
+      <w:r>
+        <w:lastRenderedPageBreak/>
+        <w:t xml:space="preserve">al.’s research </w:t>
+      </w:r>
+      <w:sdt>
+        <w:sdtPr>
+          <w:id w:val="-623150894"/>
+          <w:citation/>
+        </w:sdtPr>
+        <w:sdtContent>
+          <w:r>
+            <w:fldChar w:fldCharType="begin"/>
+          </w:r>
+          <w:r>
+            <w:instrText xml:space="preserve"> CITATION Pin08 \l 1033 </w:instrText>
           </w:r>
           <w:r>
             <w:fldChar w:fldCharType="separate"/>
@@ -1023,189 +1416,13 @@
         </w:sdtContent>
       </w:sdt>
       <w:r>
-        <w:t xml:space="preserve">. However, of those 50,000 commits, GitHub notes that there are only 34,000 commits to the core Rails repository, there are only 34,000 commits present. As such, this project must consider forked repositories as well to get a bigger picture of commit and contributor information. </w:t>
-      </w:r>
-    </w:p>
-    <w:p>
-      <w:r>
-        <w:t>Methodology challenges refer to issues that are likely to be encountered when conducting the experiment. One major challenge that may occur will be linking the mined Issue data to the data collected from GitHub. For instance, it is likely that the two datasets will arrive in differing formats. This means that some sort of process that swizzles the data will have to occur so that the two collected datasets are comp</w:t>
-      </w:r>
-      <w:r>
-        <w:t xml:space="preserve">atible with each other. </w:t>
-      </w:r>
-      <w:r>
-        <w:fldChar w:fldCharType="begin"/>
-      </w:r>
-      <w:r>
-        <w:instrText xml:space="preserve"> REF _Ref444500990 \h </w:instrText>
-      </w:r>
-      <w:r>
-        <w:fldChar w:fldCharType="separate"/>
-      </w:r>
-      <w:r>
-        <w:t xml:space="preserve">Figure </w:t>
-      </w:r>
-      <w:r>
-        <w:rPr>
-          <w:noProof/>
-        </w:rPr>
-        <w:t>1</w:t>
-      </w:r>
-      <w:r>
-        <w:fldChar w:fldCharType="end"/>
-      </w:r>
-      <w:r>
-        <w:t xml:space="preserve"> </w:t>
-      </w:r>
-      <w:r>
-        <w:t>illustrates this problem. The data swizzling will need to take place before we can create a combined table that contains all this data.</w:t>
-      </w:r>
-    </w:p>
-    <w:p>
-      <w:pPr>
-        <w:pStyle w:val="Heading1"/>
-      </w:pPr>
-      <w:r>
-        <w:t>TIMELINE</w:t>
-      </w:r>
-    </w:p>
-    <w:p>
-      <w:r>
-        <w:t>To achieve our objectives as stated here, this project has been split into several small milestones. Importantly, while the submission deadline for this project is due on the 29th of March, we aim to continue our work to further work on the software tool. This section highlights our proposed timeline and describes each of the milestones in detail.</w:t>
-      </w:r>
-    </w:p>
-    <w:p>
-      <w:pPr>
-        <w:rPr>
-          <w:b/>
-        </w:rPr>
-      </w:pPr>
-      <w:r>
-        <w:rPr>
-          <w:b/>
-        </w:rPr>
-        <w:t>Milestone #1 (March 7th, 2016) –</w:t>
-      </w:r>
-    </w:p>
-    <w:p>
-      <w:pPr>
-        <w:ind w:left="270"/>
-      </w:pPr>
-      <w:r>
-        <w:t>This milestone is concerned with understanding the Boa DSL and GitHub API in greater detail. In particular, we would like to work on developing queries that allow us to pull relevant data from GitHub repositories. By the end of this milestone, our project will have the Boa queries completed and will have started developing a tool that allows us to pull Issues from the GitHub API.</w:t>
-      </w:r>
-    </w:p>
-    <w:p>
-      <w:pPr>
-        <w:rPr>
-          <w:b/>
-        </w:rPr>
-      </w:pPr>
-      <w:r>
-        <w:rPr>
-          <w:b/>
-        </w:rPr>
-        <w:t>Milestone #2 (March 14th, 2016) –</w:t>
-      </w:r>
-    </w:p>
-    <w:p>
-      <w:pPr>
-        <w:ind w:left="270"/>
-      </w:pPr>
-      <w:r>
-        <w:t>In this milestone, there are two major goals that will be achieved. First, we will identify a collection of GitHub repositories that would be ideal to analyze. Repositories that utilize GitHub’s Issue tracker are ideal since this project revolves around pulling defect information from this data. Secondly, at this milestone, it is expected that the tool that mines GitHub issue data is complete and able to properly store archive this data in some data store.</w:t>
-      </w:r>
-    </w:p>
-    <w:p>
-      <w:pPr>
-        <w:rPr>
-          <w:b/>
-        </w:rPr>
-      </w:pPr>
-      <w:r>
-        <w:rPr>
-          <w:b/>
-        </w:rPr>
-        <w:t>Milestone #3 (March 29th, 2016) –</w:t>
-      </w:r>
-    </w:p>
-    <w:p>
-      <w:pPr>
-        <w:ind w:left="270"/>
-      </w:pPr>
-      <w:r>
-        <w:t>There are multiple goals that must be achieved by this milestone. Mostly, this milestone is concerned with the completion of research that attempts to answer the research questions presented in this proposal. Further, at this milestone this project will deliver a paper summarizing our findings and a presentation. Additionally, if time permits, the development of the software tool will be underway at this state and a usable demo will be provided.</w:t>
-      </w:r>
-    </w:p>
-    <w:p>
-      <w:pPr>
-        <w:rPr>
-          <w:b/>
-        </w:rPr>
-      </w:pPr>
-      <w:r>
-        <w:rPr>
-          <w:b/>
-        </w:rPr>
-        <w:t>Milestone #4 (End of April, 2016) –</w:t>
-      </w:r>
-    </w:p>
-    <w:p>
-      <w:pPr>
-        <w:ind w:left="270"/>
-      </w:pPr>
-      <w:r>
-        <w:t xml:space="preserve">While outside of the project deadline, this milestone is concerned with the completion of extra features including the </w:t>
-      </w:r>
-      <w:r>
-        <w:lastRenderedPageBreak/>
-        <w:t>software tool. By this point, the tool should be able to automatically pull data from Boa’s Java interface, visualize GitHub contributions and contributors, and develop social network information from said Boa data. While some of these features are expected to be completed in milestone 3, this milestone is focused on the completion of all features.</w:t>
-      </w:r>
-    </w:p>
-    <w:p>
-      <w:pPr>
-        <w:pStyle w:val="Heading1"/>
-      </w:pPr>
-      <w:r>
-        <w:t>CONCLUSION</w:t>
-      </w:r>
-    </w:p>
-    <w:p>
-      <w:r>
-        <w:t>In this proposal, we present a study that examines developer-module networks and failure prediction across a wide variety of open-source projects. This project aims to extend upo</w:t>
-      </w:r>
-      <w:r>
-        <w:t xml:space="preserve">n Pingzer, et al.’s research </w:t>
-      </w:r>
-      <w:sdt>
-        <w:sdtPr>
-          <w:id w:val="2140841342"/>
-          <w:citation/>
-        </w:sdtPr>
-        <w:sdtEndPr/>
-        <w:sdtContent>
-          <w:r>
-            <w:fldChar w:fldCharType="begin"/>
-          </w:r>
-          <w:r>
-            <w:instrText xml:space="preserve"> CITATION Pin08 \l 1033 </w:instrText>
-          </w:r>
-          <w:r>
-            <w:fldChar w:fldCharType="separate"/>
-          </w:r>
-          <w:r>
-            <w:rPr>
-              <w:noProof/>
-            </w:rPr>
-            <w:t>[5]</w:t>
-          </w:r>
-          <w:r>
-            <w:fldChar w:fldCharType="end"/>
-          </w:r>
-        </w:sdtContent>
-      </w:sdt>
-      <w:r>
-        <w:t xml:space="preserve"> by building developer-module networks for several large scale projects and through the development of a tool that can automate the building of the developer-module network.</w:t>
+        <w:t xml:space="preserve"> by building developer-module networks for several large scal</w:t>
+      </w:r>
+      <w:r>
+        <w:t xml:space="preserve">e projects and </w:t>
+      </w:r>
+      <w:r>
+        <w:t>by developing a tool that can automate the building of the developer-module network.</w:t>
       </w:r>
     </w:p>
     <w:sdt>
@@ -1279,7 +1496,7 @@
               </w:tblGrid>
               <w:tr>
                 <w:trPr>
-                  <w:divId w:val="1580825231"/>
+                  <w:divId w:val="1851018036"/>
                   <w:tblCellSpacing w:w="15" w:type="dxa"/>
                 </w:trPr>
                 <w:tc>
@@ -1341,7 +1558,7 @@
               </w:tr>
               <w:tr>
                 <w:trPr>
-                  <w:divId w:val="1580825231"/>
+                  <w:divId w:val="1851018036"/>
                   <w:tblCellSpacing w:w="15" w:type="dxa"/>
                 </w:trPr>
                 <w:tc>
@@ -1401,7 +1618,7 @@
               </w:tr>
               <w:tr>
                 <w:trPr>
-                  <w:divId w:val="1580825231"/>
+                  <w:divId w:val="1851018036"/>
                   <w:tblCellSpacing w:w="15" w:type="dxa"/>
                 </w:trPr>
                 <w:tc>
@@ -1461,7 +1678,7 @@
               </w:tr>
               <w:tr>
                 <w:trPr>
-                  <w:divId w:val="1580825231"/>
+                  <w:divId w:val="1851018036"/>
                   <w:tblCellSpacing w:w="15" w:type="dxa"/>
                 </w:trPr>
                 <w:tc>
@@ -1480,7 +1697,6 @@
                       <w:rPr>
                         <w:noProof/>
                       </w:rPr>
-                      <w:lastRenderedPageBreak/>
                       <w:t xml:space="preserve">[4] </w:t>
                     </w:r>
                   </w:p>
@@ -1501,7 +1717,7 @@
                       <w:rPr>
                         <w:noProof/>
                       </w:rPr>
-                      <w:t xml:space="preserve">G. Gousios and D. Spinellis, "GHTorrent: Github’s Data from a Firehose," in </w:t>
+                      <w:t xml:space="preserve">R. Dyer, H. A. Nguyen, H. Rajan and T. N. Nguyen, "Boa: Ultra-Large-Scale Software Repository and Source Code Mining," </w:t>
                     </w:r>
                     <w:r>
                       <w:rPr>
@@ -1509,20 +1725,20 @@
                         <w:iCs/>
                         <w:noProof/>
                       </w:rPr>
-                      <w:t>Mining Software Repositories (MSR)</w:t>
+                      <w:t xml:space="preserve">ACM Transactions on Software Engineering and Methodology, </w:t>
                     </w:r>
                     <w:r>
                       <w:rPr>
                         <w:noProof/>
                       </w:rPr>
-                      <w:t xml:space="preserve">, Zurich, Switzerland, 2012. </w:t>
+                      <w:t xml:space="preserve">vol. 1, no. 1, pp. 1-33, 2015. </w:t>
                     </w:r>
                   </w:p>
                 </w:tc>
               </w:tr>
               <w:tr>
                 <w:trPr>
-                  <w:divId w:val="1580825231"/>
+                  <w:divId w:val="1851018036"/>
                   <w:tblCellSpacing w:w="15" w:type="dxa"/>
                 </w:trPr>
                 <w:tc>
@@ -1561,28 +1777,14 @@
                       <w:rPr>
                         <w:noProof/>
                       </w:rPr>
-                      <w:t xml:space="preserve">M. Pingzer, N. Nagappan and B. Murphy, "Can Developer-Module Networks Predict Failures?," in </w:t>
-                    </w:r>
-                    <w:r>
-                      <w:rPr>
-                        <w:i/>
-                        <w:iCs/>
-                        <w:noProof/>
-                      </w:rPr>
-                      <w:t>Special Interest Group on Software Engineering (SIGSOFT)</w:t>
-                    </w:r>
-                    <w:r>
-                      <w:rPr>
-                        <w:noProof/>
-                      </w:rPr>
-                      <w:t xml:space="preserve">, Atlanta, Georgia, 2008. </w:t>
+                      <w:t>Laboratory of Software Design, "The Boa Programming Guide," Iowa State University, 27 July 2015. [Online]. Available: http://boa.cs.iastate.edu/docs/index.php. [Accessed February 2016].</w:t>
                     </w:r>
                   </w:p>
                 </w:tc>
               </w:tr>
               <w:tr>
                 <w:trPr>
-                  <w:divId w:val="1580825231"/>
+                  <w:divId w:val="1851018036"/>
                   <w:tblCellSpacing w:w="15" w:type="dxa"/>
                 </w:trPr>
                 <w:tc>
@@ -1621,7 +1823,7 @@
                       <w:rPr>
                         <w:noProof/>
                       </w:rPr>
-                      <w:t xml:space="preserve">R. Dyer, H. A. Nguyen, H. Rajan and T. N. Nguyen, "Boa: Ultra-Large-Scale Software Repository and Source Code Mining," </w:t>
+                      <w:t xml:space="preserve">G. Gousios and D. Spinellis, "GHTorrent: Github’s Data from a Firehose," in </w:t>
                     </w:r>
                     <w:r>
                       <w:rPr>
@@ -1629,20 +1831,20 @@
                         <w:iCs/>
                         <w:noProof/>
                       </w:rPr>
-                      <w:t xml:space="preserve">ACM Transactions on Software Engineering and Methodology, </w:t>
+                      <w:t>Mining Software Repositories (MSR)</w:t>
                     </w:r>
                     <w:r>
                       <w:rPr>
                         <w:noProof/>
                       </w:rPr>
-                      <w:t xml:space="preserve">vol. 1, no. 1, pp. 1-33, 2015. </w:t>
+                      <w:t xml:space="preserve">, Zurich, Switzerland, 2012. </w:t>
                     </w:r>
                   </w:p>
                 </w:tc>
               </w:tr>
               <w:tr>
                 <w:trPr>
-                  <w:divId w:val="1580825231"/>
+                  <w:divId w:val="1851018036"/>
                   <w:tblCellSpacing w:w="15" w:type="dxa"/>
                 </w:trPr>
                 <w:tc>
@@ -1681,14 +1883,28 @@
                       <w:rPr>
                         <w:noProof/>
                       </w:rPr>
-                      <w:t>Laboratory of Software Design, "The Boa Programming Guide," Iowa State University, 27 July 2015. [Online]. Available: http://boa.cs.iastate.edu/docs/index.php. [Accessed February 2016].</w:t>
+                      <w:t xml:space="preserve">J. R. Harger and P. . J. Crossno, "Comparison of Open Source Visual Analytics Toolkits," in </w:t>
+                    </w:r>
+                    <w:r>
+                      <w:rPr>
+                        <w:i/>
+                        <w:iCs/>
+                        <w:noProof/>
+                      </w:rPr>
+                      <w:t>SPIE Conference on Visualization and Data Analysis</w:t>
+                    </w:r>
+                    <w:r>
+                      <w:rPr>
+                        <w:noProof/>
+                      </w:rPr>
+                      <w:t xml:space="preserve">, 2012. </w:t>
                     </w:r>
                   </w:p>
                 </w:tc>
               </w:tr>
               <w:tr>
                 <w:trPr>
-                  <w:divId w:val="1580825231"/>
+                  <w:divId w:val="1851018036"/>
                   <w:tblCellSpacing w:w="15" w:type="dxa"/>
                 </w:trPr>
                 <w:tc>
@@ -1727,7 +1943,7 @@
                       <w:rPr>
                         <w:noProof/>
                       </w:rPr>
-                      <w:t xml:space="preserve">J. R. Harger and P. . J. Crossno, "Comparison of Open Source Visual Analytics Toolkits," in </w:t>
+                      <w:t xml:space="preserve">E. Kalliamvakou, G. Gousios, K. Blincoe, L. Singer, D. M. German and D. Damian, "The Promises and Perils of Mining GitHub," in </w:t>
                     </w:r>
                     <w:r>
                       <w:rPr>
@@ -1735,20 +1951,20 @@
                         <w:iCs/>
                         <w:noProof/>
                       </w:rPr>
-                      <w:t>SPIE Conference on Visualization and Data Analysis</w:t>
+                      <w:t>Mining Software Repositories (MSR)</w:t>
                     </w:r>
                     <w:r>
                       <w:rPr>
                         <w:noProof/>
                       </w:rPr>
-                      <w:t xml:space="preserve">, 2012. </w:t>
+                      <w:t xml:space="preserve">, Hyderabad, India, 2014. </w:t>
                     </w:r>
                   </w:p>
                 </w:tc>
               </w:tr>
               <w:tr>
                 <w:trPr>
-                  <w:divId w:val="1580825231"/>
+                  <w:divId w:val="1851018036"/>
                   <w:tblCellSpacing w:w="15" w:type="dxa"/>
                 </w:trPr>
                 <w:tc>
@@ -1787,7 +2003,7 @@
                       <w:rPr>
                         <w:noProof/>
                       </w:rPr>
-                      <w:t xml:space="preserve">E. Kalliamvakou, G. Gousios, K. Blincoe, L. Singer, D. M. German and D. Damian, "The Promises and Perils of Mining GitHub," in </w:t>
+                      <w:t xml:space="preserve">M. Pingzer, N. Nagappan and B. Murphy, "Can Developer-Module Networks Predict Failures?," in </w:t>
                     </w:r>
                     <w:r>
                       <w:rPr>
@@ -1795,13 +2011,13 @@
                         <w:iCs/>
                         <w:noProof/>
                       </w:rPr>
-                      <w:t>Mining Software Repositories (MSR)</w:t>
+                      <w:t>Special Interest Group on Software Engineering (SIGSOFT)</w:t>
                     </w:r>
                     <w:r>
                       <w:rPr>
                         <w:noProof/>
                       </w:rPr>
-                      <w:t xml:space="preserve">, Hyderabad, India, 2014. </w:t>
+                      <w:t xml:space="preserve">, Atlanta, Georgia, 2008. </w:t>
                     </w:r>
                   </w:p>
                 </w:tc>
@@ -1809,7 +2025,7 @@
             </w:tbl>
             <w:p>
               <w:pPr>
-                <w:divId w:val="1580825231"/>
+                <w:divId w:val="1851018036"/>
                 <w:rPr>
                   <w:noProof/>
                 </w:rPr>
@@ -1959,7 +2175,7 @@
       <w:rPr>
         <w:noProof/>
       </w:rPr>
-      <w:t>1</w:t>
+      <w:t>3</w:t>
     </w:r>
     <w:r>
       <w:rPr>
@@ -3206,7 +3422,7 @@
     <b:YearAccessed>2016</b:YearAccessed>
     <b:MonthAccessed>February</b:MonthAccessed>
     <b:URL>http://boa.cs.iastate.edu/docs/index.php</b:URL>
-    <b:RefOrder>7</b:RefOrder>
+    <b:RefOrder>5</b:RefOrder>
   </b:Source>
   <b:Source>
     <b:Tag>Kal14</b:Tag>
@@ -3248,7 +3464,7 @@
         </b:NameList>
       </b:Author>
     </b:Author>
-    <b:RefOrder>9</b:RefOrder>
+    <b:RefOrder>8</b:RefOrder>
   </b:Source>
   <b:Source>
     <b:Tag>Har12</b:Tag>
@@ -3273,7 +3489,7 @@
         </b:NameList>
       </b:Author>
     </b:Author>
-    <b:RefOrder>8</b:RefOrder>
+    <b:RefOrder>7</b:RefOrder>
   </b:Source>
   <b:Source>
     <b:Tag>Gou12</b:Tag>
@@ -3297,7 +3513,7 @@
         </b:NameList>
       </b:Author>
     </b:Author>
-    <b:RefOrder>4</b:RefOrder>
+    <b:RefOrder>6</b:RefOrder>
   </b:Source>
   <b:Source>
     <b:Tag>Dye15</b:Tag>
@@ -3333,7 +3549,7 @@
         </b:NameList>
       </b:Author>
     </b:Author>
-    <b:RefOrder>6</b:RefOrder>
+    <b:RefOrder>4</b:RefOrder>
   </b:Source>
   <b:Source>
     <b:Tag>Bir09</b:Tag>
@@ -3397,7 +3613,7 @@
         </b:NameList>
       </b:Author>
     </b:Author>
-    <b:RefOrder>5</b:RefOrder>
+    <b:RefOrder>9</b:RefOrder>
   </b:Source>
   <b:Source>
     <b:Tag>Nag08</b:Tag>
@@ -3467,7 +3683,7 @@
 </file>
 
 <file path=customXml/itemProps1.xml><?xml version="1.0" encoding="utf-8"?>
-<ds:datastoreItem xmlns:ds="http://schemas.openxmlformats.org/officeDocument/2006/customXml" ds:itemID="{F5E240C4-69F3-40AC-895E-B67DB2B2D493}">
+<ds:datastoreItem xmlns:ds="http://schemas.openxmlformats.org/officeDocument/2006/customXml" ds:itemID="{11950E19-5D37-4FF3-B11C-0D70D3D5A3FA}">
   <ds:schemaRefs>
     <ds:schemaRef ds:uri="http://schemas.openxmlformats.org/officeDocument/2006/bibliography"/>
   </ds:schemaRefs>

</xml_diff>